<commit_message>
add document for columns, state persistence
</commit_message>
<xml_diff>
--- a/Documentation/5-DevExtreme/DataGrid.docx
+++ b/Documentation/5-DevExtreme/DataGrid.docx
@@ -889,6 +889,7 @@
         </w:rPr>
       </w:pPr>
       <w:proofErr w:type="spellStart"/>
+      <w:proofErr w:type="gramStart"/>
       <w:r>
         <w:rPr>
           <w:b/>
@@ -900,6 +901,1371 @@
         <w:t>allowSearch</w:t>
       </w:r>
       <w:proofErr w:type="spellEnd"/>
+      <w:r>
+        <w:rPr>
+          <w:b/>
+          <w:bCs/>
+          <w:sz w:val="32"/>
+          <w:szCs w:val="32"/>
+        </w:rPr>
+        <w:t xml:space="preserve"> ,</w:t>
+      </w:r>
+      <w:proofErr w:type="gramEnd"/>
+      <w:r>
+        <w:rPr>
+          <w:b/>
+          <w:bCs/>
+          <w:sz w:val="32"/>
+          <w:szCs w:val="32"/>
+        </w:rPr>
+        <w:t xml:space="preserve"> </w:t>
+      </w:r>
+      <w:proofErr w:type="spellStart"/>
+      <w:r>
+        <w:rPr>
+          <w:b/>
+          <w:bCs/>
+          <w:sz w:val="32"/>
+          <w:szCs w:val="32"/>
+        </w:rPr>
+        <w:t>allowSorting</w:t>
+      </w:r>
+      <w:proofErr w:type="spellEnd"/>
+      <w:r>
+        <w:rPr>
+          <w:b/>
+          <w:bCs/>
+          <w:sz w:val="32"/>
+          <w:szCs w:val="32"/>
+        </w:rPr>
+        <w:t xml:space="preserve"> , </w:t>
+      </w:r>
+    </w:p>
+    <w:p>
+      <w:pPr>
+        <w:rPr>
+          <w:color w:val="000000" w:themeColor="text1"/>
+          <w:sz w:val="32"/>
+          <w:szCs w:val="32"/>
+        </w:rPr>
+      </w:pPr>
+      <w:hyperlink r:id="rId5" w:history="1">
+        <w:proofErr w:type="gramStart"/>
+        <w:r>
+          <w:rPr>
+            <w:rStyle w:val="Hyperlink"/>
+            <w:b/>
+            <w:bCs/>
+            <w:color w:val="000000" w:themeColor="text1"/>
+            <w:sz w:val="32"/>
+            <w:szCs w:val="32"/>
+          </w:rPr>
+          <w:t>buttons[</w:t>
+        </w:r>
+        <w:proofErr w:type="gramEnd"/>
+        <w:r>
+          <w:rPr>
+            <w:rStyle w:val="Hyperlink"/>
+            <w:b/>
+            <w:bCs/>
+            <w:color w:val="000000" w:themeColor="text1"/>
+            <w:sz w:val="32"/>
+            <w:szCs w:val="32"/>
+          </w:rPr>
+          <w:t>]</w:t>
+        </w:r>
+      </w:hyperlink>
+      <w:r>
+        <w:rPr>
+          <w:b/>
+          <w:bCs/>
+          <w:color w:val="000000" w:themeColor="text1"/>
+          <w:sz w:val="32"/>
+          <w:szCs w:val="32"/>
+        </w:rPr>
+        <w:t xml:space="preserve"> : </w:t>
+      </w:r>
+      <w:r>
+        <w:rPr>
+          <w:color w:val="000000" w:themeColor="text1"/>
+          <w:sz w:val="32"/>
+          <w:szCs w:val="32"/>
+        </w:rPr>
+        <w:t xml:space="preserve"> custom button </w:t>
+      </w:r>
+    </w:p>
+    <w:p>
+      <w:pPr>
+        <w:rPr>
+          <w:b/>
+          <w:bCs/>
+          <w:color w:val="000000" w:themeColor="text1"/>
+          <w:sz w:val="32"/>
+          <w:szCs w:val="32"/>
+        </w:rPr>
+      </w:pPr>
+      <w:proofErr w:type="spellStart"/>
+      <w:proofErr w:type="gramStart"/>
+      <w:r>
+        <w:rPr>
+          <w:b/>
+          <w:bCs/>
+          <w:color w:val="000000" w:themeColor="text1"/>
+          <w:sz w:val="32"/>
+          <w:szCs w:val="32"/>
+        </w:rPr>
+        <w:t>calculateCellValue</w:t>
+      </w:r>
+      <w:proofErr w:type="spellEnd"/>
+      <w:r>
+        <w:rPr>
+          <w:b/>
+          <w:bCs/>
+          <w:color w:val="000000" w:themeColor="text1"/>
+          <w:sz w:val="32"/>
+          <w:szCs w:val="32"/>
+        </w:rPr>
+        <w:t xml:space="preserve"> ,</w:t>
+      </w:r>
+      <w:proofErr w:type="gramEnd"/>
+      <w:r>
+        <w:rPr>
+          <w:b/>
+          <w:bCs/>
+          <w:color w:val="000000" w:themeColor="text1"/>
+          <w:sz w:val="32"/>
+          <w:szCs w:val="32"/>
+        </w:rPr>
+        <w:t xml:space="preserve"> </w:t>
+      </w:r>
+      <w:proofErr w:type="spellStart"/>
+      <w:r>
+        <w:rPr>
+          <w:b/>
+          <w:bCs/>
+          <w:color w:val="000000" w:themeColor="text1"/>
+          <w:sz w:val="32"/>
+          <w:szCs w:val="32"/>
+        </w:rPr>
+        <w:t>calculateDisplayValue</w:t>
+      </w:r>
+      <w:proofErr w:type="spellEnd"/>
+      <w:r>
+        <w:rPr>
+          <w:b/>
+          <w:bCs/>
+          <w:color w:val="000000" w:themeColor="text1"/>
+          <w:sz w:val="32"/>
+          <w:szCs w:val="32"/>
+        </w:rPr>
+        <w:t xml:space="preserve">, </w:t>
+      </w:r>
+      <w:r>
+        <w:rPr>
+          <w:b/>
+          <w:bCs/>
+          <w:color w:val="000000" w:themeColor="text1"/>
+          <w:sz w:val="32"/>
+          <w:szCs w:val="32"/>
+        </w:rPr>
+        <w:t>caption</w:t>
+      </w:r>
+      <w:r>
+        <w:rPr>
+          <w:b/>
+          <w:bCs/>
+          <w:color w:val="000000" w:themeColor="text1"/>
+          <w:sz w:val="32"/>
+          <w:szCs w:val="32"/>
+        </w:rPr>
+        <w:t xml:space="preserve"> , </w:t>
+      </w:r>
+      <w:proofErr w:type="spellStart"/>
+      <w:r>
+        <w:rPr>
+          <w:b/>
+          <w:bCs/>
+          <w:color w:val="000000" w:themeColor="text1"/>
+          <w:sz w:val="32"/>
+          <w:szCs w:val="32"/>
+        </w:rPr>
+        <w:t>columns.columns</w:t>
+      </w:r>
+      <w:proofErr w:type="spellEnd"/>
+      <w:r>
+        <w:rPr>
+          <w:b/>
+          <w:bCs/>
+          <w:color w:val="000000" w:themeColor="text1"/>
+          <w:sz w:val="32"/>
+          <w:szCs w:val="32"/>
+        </w:rPr>
+        <w:t xml:space="preserve"> (</w:t>
+      </w:r>
+      <w:r>
+        <w:rPr>
+          <w:color w:val="000000" w:themeColor="text1"/>
+          <w:sz w:val="32"/>
+          <w:szCs w:val="32"/>
+        </w:rPr>
+        <w:t>nested columns</w:t>
+      </w:r>
+      <w:r>
+        <w:rPr>
+          <w:b/>
+          <w:bCs/>
+          <w:color w:val="000000" w:themeColor="text1"/>
+          <w:sz w:val="32"/>
+          <w:szCs w:val="32"/>
+        </w:rPr>
+        <w:t xml:space="preserve">), </w:t>
+      </w:r>
+      <w:proofErr w:type="spellStart"/>
+      <w:r>
+        <w:rPr>
+          <w:b/>
+          <w:bCs/>
+          <w:color w:val="000000" w:themeColor="text1"/>
+          <w:sz w:val="32"/>
+          <w:szCs w:val="32"/>
+        </w:rPr>
+        <w:t>customizeText</w:t>
+      </w:r>
+      <w:proofErr w:type="spellEnd"/>
+      <w:r>
+        <w:rPr>
+          <w:b/>
+          <w:bCs/>
+          <w:color w:val="000000" w:themeColor="text1"/>
+          <w:sz w:val="32"/>
+          <w:szCs w:val="32"/>
+        </w:rPr>
+        <w:t xml:space="preserve">, </w:t>
+      </w:r>
+      <w:proofErr w:type="spellStart"/>
+      <w:r>
+        <w:rPr>
+          <w:b/>
+          <w:bCs/>
+          <w:color w:val="000000" w:themeColor="text1"/>
+          <w:sz w:val="32"/>
+          <w:szCs w:val="32"/>
+        </w:rPr>
+        <w:t>dataField</w:t>
+      </w:r>
+      <w:proofErr w:type="spellEnd"/>
+      <w:r>
+        <w:rPr>
+          <w:b/>
+          <w:bCs/>
+          <w:color w:val="000000" w:themeColor="text1"/>
+          <w:sz w:val="32"/>
+          <w:szCs w:val="32"/>
+        </w:rPr>
+        <w:t>,</w:t>
+      </w:r>
+    </w:p>
+    <w:p>
+      <w:pPr>
+        <w:rPr>
+          <w:b/>
+          <w:bCs/>
+          <w:color w:val="000000" w:themeColor="text1"/>
+          <w:sz w:val="32"/>
+          <w:szCs w:val="32"/>
+        </w:rPr>
+      </w:pPr>
+      <w:r>
+        <w:rPr>
+          <w:b/>
+          <w:bCs/>
+          <w:color w:val="000000" w:themeColor="text1"/>
+          <w:sz w:val="32"/>
+          <w:szCs w:val="32"/>
+        </w:rPr>
+        <w:t>datatype</w:t>
+      </w:r>
+      <w:r>
+        <w:rPr>
+          <w:b/>
+          <w:bCs/>
+          <w:color w:val="000000" w:themeColor="text1"/>
+          <w:sz w:val="32"/>
+          <w:szCs w:val="32"/>
+        </w:rPr>
+        <w:t>,</w:t>
+      </w:r>
+      <w:r>
+        <w:rPr>
+          <w:rFonts w:ascii="Roboto" w:eastAsia="Times New Roman" w:hAnsi="Roboto" w:cs="Times New Roman"/>
+          <w:b/>
+          <w:bCs/>
+          <w:color w:val="FFFFFF"/>
+          <w:kern w:val="0"/>
+          <w:sz w:val="32"/>
+          <w:szCs w:val="32"/>
+          <w:lang w:eastAsia="en-IN"/>
+          <w14:ligatures w14:val="none"/>
+        </w:rPr>
+        <w:t xml:space="preserve"> </w:t>
+      </w:r>
+      <w:proofErr w:type="spellStart"/>
+      <w:proofErr w:type="gramStart"/>
+      <w:r>
+        <w:rPr>
+          <w:b/>
+          <w:bCs/>
+          <w:color w:val="000000" w:themeColor="text1"/>
+          <w:sz w:val="32"/>
+          <w:szCs w:val="32"/>
+        </w:rPr>
+        <w:t>falseText</w:t>
+      </w:r>
+      <w:proofErr w:type="spellEnd"/>
+      <w:r>
+        <w:rPr>
+          <w:b/>
+          <w:bCs/>
+          <w:color w:val="000000" w:themeColor="text1"/>
+          <w:sz w:val="32"/>
+          <w:szCs w:val="32"/>
+        </w:rPr>
+        <w:t xml:space="preserve"> ,</w:t>
+      </w:r>
+      <w:proofErr w:type="gramEnd"/>
+      <w:r>
+        <w:rPr>
+          <w:b/>
+          <w:bCs/>
+          <w:color w:val="000000" w:themeColor="text1"/>
+          <w:sz w:val="32"/>
+          <w:szCs w:val="32"/>
+        </w:rPr>
+        <w:t xml:space="preserve"> </w:t>
+      </w:r>
+      <w:proofErr w:type="spellStart"/>
+      <w:r>
+        <w:rPr>
+          <w:b/>
+          <w:bCs/>
+          <w:color w:val="000000" w:themeColor="text1"/>
+          <w:sz w:val="32"/>
+          <w:szCs w:val="32"/>
+        </w:rPr>
+        <w:t>filterOperations</w:t>
+      </w:r>
+      <w:proofErr w:type="spellEnd"/>
+      <w:r>
+        <w:rPr>
+          <w:b/>
+          <w:bCs/>
+          <w:color w:val="000000" w:themeColor="text1"/>
+          <w:sz w:val="32"/>
+          <w:szCs w:val="32"/>
+        </w:rPr>
+        <w:t xml:space="preserve"> , </w:t>
+      </w:r>
+      <w:proofErr w:type="spellStart"/>
+      <w:r>
+        <w:rPr>
+          <w:b/>
+          <w:bCs/>
+          <w:color w:val="000000" w:themeColor="text1"/>
+          <w:sz w:val="32"/>
+          <w:szCs w:val="32"/>
+        </w:rPr>
+        <w:t>filterType</w:t>
+      </w:r>
+      <w:proofErr w:type="spellEnd"/>
+      <w:r>
+        <w:rPr>
+          <w:b/>
+          <w:bCs/>
+          <w:color w:val="000000" w:themeColor="text1"/>
+          <w:sz w:val="32"/>
+          <w:szCs w:val="32"/>
+        </w:rPr>
+        <w:t>(</w:t>
+      </w:r>
+      <w:proofErr w:type="spellStart"/>
+      <w:r>
+        <w:rPr>
+          <w:color w:val="000000" w:themeColor="text1"/>
+          <w:sz w:val="32"/>
+          <w:szCs w:val="32"/>
+        </w:rPr>
+        <w:t>include,exclude</w:t>
+      </w:r>
+      <w:proofErr w:type="spellEnd"/>
+      <w:r>
+        <w:rPr>
+          <w:b/>
+          <w:bCs/>
+          <w:color w:val="000000" w:themeColor="text1"/>
+          <w:sz w:val="32"/>
+          <w:szCs w:val="32"/>
+        </w:rPr>
+        <w:t xml:space="preserve">), </w:t>
+      </w:r>
+      <w:proofErr w:type="spellStart"/>
+      <w:r>
+        <w:rPr>
+          <w:b/>
+          <w:bCs/>
+          <w:color w:val="000000" w:themeColor="text1"/>
+          <w:sz w:val="32"/>
+          <w:szCs w:val="32"/>
+        </w:rPr>
+        <w:t>filterValue</w:t>
+      </w:r>
+      <w:proofErr w:type="spellEnd"/>
+      <w:r>
+        <w:rPr>
+          <w:b/>
+          <w:bCs/>
+          <w:color w:val="000000" w:themeColor="text1"/>
+          <w:sz w:val="32"/>
+          <w:szCs w:val="32"/>
+        </w:rPr>
+        <w:t xml:space="preserve"> ,</w:t>
+      </w:r>
+      <w:proofErr w:type="spellStart"/>
+      <w:r>
+        <w:rPr>
+          <w:b/>
+          <w:bCs/>
+          <w:color w:val="000000" w:themeColor="text1"/>
+          <w:sz w:val="32"/>
+          <w:szCs w:val="32"/>
+        </w:rPr>
+        <w:t>filterValue</w:t>
+      </w:r>
+      <w:r>
+        <w:rPr>
+          <w:b/>
+          <w:bCs/>
+          <w:color w:val="000000" w:themeColor="text1"/>
+          <w:sz w:val="32"/>
+          <w:szCs w:val="32"/>
+        </w:rPr>
+        <w:t>s</w:t>
+      </w:r>
+      <w:proofErr w:type="spellEnd"/>
+      <w:r>
+        <w:rPr>
+          <w:b/>
+          <w:bCs/>
+          <w:color w:val="000000" w:themeColor="text1"/>
+          <w:sz w:val="32"/>
+          <w:szCs w:val="32"/>
+        </w:rPr>
+        <w:t xml:space="preserve"> , </w:t>
+      </w:r>
+      <w:r>
+        <w:rPr>
+          <w:b/>
+          <w:bCs/>
+          <w:color w:val="000000" w:themeColor="text1"/>
+          <w:sz w:val="32"/>
+          <w:szCs w:val="32"/>
+        </w:rPr>
+        <w:t>fixed</w:t>
+      </w:r>
+      <w:r>
+        <w:rPr>
+          <w:b/>
+          <w:bCs/>
+          <w:color w:val="000000" w:themeColor="text1"/>
+          <w:sz w:val="32"/>
+          <w:szCs w:val="32"/>
+        </w:rPr>
+        <w:t xml:space="preserve"> , </w:t>
+      </w:r>
+      <w:proofErr w:type="spellStart"/>
+      <w:r>
+        <w:rPr>
+          <w:b/>
+          <w:bCs/>
+          <w:color w:val="000000" w:themeColor="text1"/>
+          <w:sz w:val="32"/>
+          <w:szCs w:val="32"/>
+        </w:rPr>
+        <w:t>fixedPosition</w:t>
+      </w:r>
+      <w:proofErr w:type="spellEnd"/>
+      <w:r>
+        <w:rPr>
+          <w:b/>
+          <w:bCs/>
+          <w:color w:val="000000" w:themeColor="text1"/>
+          <w:sz w:val="32"/>
+          <w:szCs w:val="32"/>
+        </w:rPr>
+        <w:t xml:space="preserve"> , </w:t>
+      </w:r>
+      <w:r>
+        <w:rPr>
+          <w:b/>
+          <w:bCs/>
+          <w:color w:val="000000" w:themeColor="text1"/>
+          <w:sz w:val="32"/>
+          <w:szCs w:val="32"/>
+        </w:rPr>
+        <w:t>format</w:t>
+      </w:r>
+      <w:r>
+        <w:rPr>
+          <w:b/>
+          <w:bCs/>
+          <w:color w:val="000000" w:themeColor="text1"/>
+          <w:sz w:val="32"/>
+          <w:szCs w:val="32"/>
+        </w:rPr>
+        <w:t xml:space="preserve"> , </w:t>
+      </w:r>
+      <w:proofErr w:type="spellStart"/>
+      <w:r>
+        <w:rPr>
+          <w:b/>
+          <w:bCs/>
+          <w:color w:val="000000" w:themeColor="text1"/>
+          <w:sz w:val="32"/>
+          <w:szCs w:val="32"/>
+        </w:rPr>
+        <w:t>formItem</w:t>
+      </w:r>
+      <w:proofErr w:type="spellEnd"/>
+      <w:r>
+        <w:rPr>
+          <w:b/>
+          <w:bCs/>
+          <w:color w:val="000000" w:themeColor="text1"/>
+          <w:sz w:val="32"/>
+          <w:szCs w:val="32"/>
+        </w:rPr>
+        <w:t xml:space="preserve"> , </w:t>
+      </w:r>
+      <w:proofErr w:type="spellStart"/>
+      <w:r>
+        <w:rPr>
+          <w:b/>
+          <w:bCs/>
+          <w:color w:val="000000" w:themeColor="text1"/>
+          <w:sz w:val="32"/>
+          <w:szCs w:val="32"/>
+        </w:rPr>
+        <w:t>headerFilter</w:t>
+      </w:r>
+      <w:proofErr w:type="spellEnd"/>
+      <w:r>
+        <w:rPr>
+          <w:b/>
+          <w:bCs/>
+          <w:color w:val="000000" w:themeColor="text1"/>
+          <w:sz w:val="32"/>
+          <w:szCs w:val="32"/>
+        </w:rPr>
+        <w:t xml:space="preserve"> , </w:t>
+      </w:r>
+      <w:proofErr w:type="spellStart"/>
+      <w:r>
+        <w:rPr>
+          <w:b/>
+          <w:bCs/>
+          <w:color w:val="000000" w:themeColor="text1"/>
+          <w:sz w:val="32"/>
+          <w:szCs w:val="32"/>
+        </w:rPr>
+        <w:t>hidingPriority</w:t>
+      </w:r>
+      <w:proofErr w:type="spellEnd"/>
+      <w:r>
+        <w:rPr>
+          <w:b/>
+          <w:bCs/>
+          <w:color w:val="000000" w:themeColor="text1"/>
+          <w:sz w:val="32"/>
+          <w:szCs w:val="32"/>
+        </w:rPr>
+        <w:t xml:space="preserve"> , </w:t>
+      </w:r>
+      <w:r>
+        <w:rPr>
+          <w:b/>
+          <w:bCs/>
+          <w:color w:val="000000" w:themeColor="text1"/>
+          <w:sz w:val="32"/>
+          <w:szCs w:val="32"/>
+        </w:rPr>
+        <w:t>name</w:t>
+      </w:r>
+      <w:r>
+        <w:rPr>
+          <w:b/>
+          <w:bCs/>
+          <w:color w:val="000000" w:themeColor="text1"/>
+          <w:sz w:val="32"/>
+          <w:szCs w:val="32"/>
+        </w:rPr>
+        <w:t xml:space="preserve"> , </w:t>
+      </w:r>
+      <w:proofErr w:type="spellStart"/>
+      <w:r>
+        <w:rPr>
+          <w:b/>
+          <w:bCs/>
+          <w:color w:val="000000" w:themeColor="text1"/>
+          <w:sz w:val="32"/>
+          <w:szCs w:val="32"/>
+        </w:rPr>
+        <w:t>selectedFilterOperation</w:t>
+      </w:r>
+      <w:proofErr w:type="spellEnd"/>
+      <w:r>
+        <w:rPr>
+          <w:b/>
+          <w:bCs/>
+          <w:color w:val="000000" w:themeColor="text1"/>
+          <w:sz w:val="32"/>
+          <w:szCs w:val="32"/>
+        </w:rPr>
+        <w:t xml:space="preserve"> , </w:t>
+      </w:r>
+      <w:proofErr w:type="spellStart"/>
+      <w:r>
+        <w:rPr>
+          <w:b/>
+          <w:bCs/>
+          <w:color w:val="000000" w:themeColor="text1"/>
+          <w:sz w:val="32"/>
+          <w:szCs w:val="32"/>
+        </w:rPr>
+        <w:t>trueText</w:t>
+      </w:r>
+      <w:proofErr w:type="spellEnd"/>
+      <w:r>
+        <w:rPr>
+          <w:b/>
+          <w:bCs/>
+          <w:color w:val="000000" w:themeColor="text1"/>
+          <w:sz w:val="32"/>
+          <w:szCs w:val="32"/>
+        </w:rPr>
+        <w:t xml:space="preserve"> , </w:t>
+      </w:r>
+      <w:r>
+        <w:rPr>
+          <w:b/>
+          <w:bCs/>
+          <w:color w:val="000000" w:themeColor="text1"/>
+          <w:sz w:val="32"/>
+          <w:szCs w:val="32"/>
+        </w:rPr>
+        <w:t>type</w:t>
+      </w:r>
+      <w:r>
+        <w:rPr>
+          <w:b/>
+          <w:bCs/>
+          <w:color w:val="000000" w:themeColor="text1"/>
+          <w:sz w:val="32"/>
+          <w:szCs w:val="32"/>
+        </w:rPr>
+        <w:t xml:space="preserve"> , </w:t>
+      </w:r>
+      <w:proofErr w:type="spellStart"/>
+      <w:r>
+        <w:rPr>
+          <w:b/>
+          <w:bCs/>
+          <w:color w:val="000000" w:themeColor="text1"/>
+          <w:sz w:val="32"/>
+          <w:szCs w:val="32"/>
+        </w:rPr>
+        <w:t>columnWidth</w:t>
+      </w:r>
+      <w:proofErr w:type="spellEnd"/>
+    </w:p>
+    <w:p>
+      <w:pPr>
+        <w:rPr>
+          <w:b/>
+          <w:bCs/>
+          <w:color w:val="000000" w:themeColor="text1"/>
+          <w:sz w:val="32"/>
+          <w:szCs w:val="32"/>
+        </w:rPr>
+      </w:pPr>
+      <w:r>
+        <w:rPr>
+          <w:b/>
+          <w:bCs/>
+          <w:color w:val="000000" w:themeColor="text1"/>
+          <w:sz w:val="32"/>
+          <w:szCs w:val="32"/>
+        </w:rPr>
+        <w:t>and etc</w:t>
+      </w:r>
+      <w:r>
+        <w:rPr>
+          <w:b/>
+          <w:bCs/>
+          <w:color w:val="000000" w:themeColor="text1"/>
+          <w:sz w:val="32"/>
+          <w:szCs w:val="32"/>
+        </w:rPr>
+        <w:t>.</w:t>
+      </w:r>
+    </w:p>
+    <w:p>
+      <w:pPr>
+        <w:rPr>
+          <w:b/>
+          <w:bCs/>
+          <w:color w:val="000000" w:themeColor="text1"/>
+          <w:sz w:val="32"/>
+          <w:szCs w:val="32"/>
+        </w:rPr>
+      </w:pPr>
+    </w:p>
+    <w:p>
+      <w:pPr>
+        <w:rPr>
+          <w:b/>
+          <w:bCs/>
+          <w:color w:val="000000" w:themeColor="text1"/>
+          <w:sz w:val="44"/>
+          <w:szCs w:val="44"/>
+        </w:rPr>
+      </w:pPr>
+      <w:r>
+        <w:rPr>
+          <w:b/>
+          <w:bCs/>
+          <w:color w:val="000000" w:themeColor="text1"/>
+          <w:sz w:val="44"/>
+          <w:szCs w:val="44"/>
+        </w:rPr>
+        <w:t xml:space="preserve">State </w:t>
+      </w:r>
+      <w:r>
+        <w:rPr>
+          <w:b/>
+          <w:bCs/>
+          <w:color w:val="000000" w:themeColor="text1"/>
+          <w:sz w:val="44"/>
+          <w:szCs w:val="44"/>
+        </w:rPr>
+        <w:t>Persistence</w:t>
+      </w:r>
+      <w:r>
+        <w:rPr>
+          <w:b/>
+          <w:bCs/>
+          <w:color w:val="000000" w:themeColor="text1"/>
+          <w:sz w:val="44"/>
+          <w:szCs w:val="44"/>
+        </w:rPr>
+        <w:t>:</w:t>
+      </w:r>
+    </w:p>
+    <w:p>
+      <w:pPr>
+        <w:rPr>
+          <w:color w:val="000000" w:themeColor="text1"/>
+          <w:sz w:val="32"/>
+          <w:szCs w:val="32"/>
+        </w:rPr>
+      </w:pPr>
+      <w:r>
+        <w:rPr>
+          <w:b/>
+          <w:bCs/>
+          <w:color w:val="000000" w:themeColor="text1"/>
+          <w:sz w:val="32"/>
+          <w:szCs w:val="32"/>
+        </w:rPr>
+        <w:t>-&gt;</w:t>
+      </w:r>
+      <w:r>
+        <w:rPr>
+          <w:color w:val="000000" w:themeColor="text1"/>
+          <w:sz w:val="32"/>
+          <w:szCs w:val="32"/>
+        </w:rPr>
+        <w:t>State storing enables the UI component to save applied settings and restore them the next time the UI component is loaded. Assign true to the </w:t>
+      </w:r>
+      <w:proofErr w:type="spellStart"/>
+      <w:proofErr w:type="gramStart"/>
+      <w:r>
+        <w:rPr>
+          <w:color w:val="000000" w:themeColor="text1"/>
+          <w:sz w:val="32"/>
+          <w:szCs w:val="32"/>
+        </w:rPr>
+        <w:t>enables:true</w:t>
+      </w:r>
+      <w:proofErr w:type="spellEnd"/>
+      <w:proofErr w:type="gramEnd"/>
+      <w:r>
+        <w:rPr>
+          <w:color w:val="000000" w:themeColor="text1"/>
+          <w:sz w:val="32"/>
+          <w:szCs w:val="32"/>
+        </w:rPr>
+        <w:t> property to enable this functionality.</w:t>
+      </w:r>
+    </w:p>
+    <w:p>
+      <w:proofErr w:type="spellStart"/>
+      <w:proofErr w:type="gramStart"/>
+      <w:r>
+        <w:rPr>
+          <w:b/>
+          <w:bCs/>
+          <w:color w:val="000000" w:themeColor="text1"/>
+          <w:sz w:val="32"/>
+          <w:szCs w:val="32"/>
+        </w:rPr>
+        <w:t>customLoad</w:t>
+      </w:r>
+      <w:r>
+        <w:rPr>
+          <w:b/>
+          <w:bCs/>
+          <w:color w:val="000000" w:themeColor="text1"/>
+          <w:sz w:val="32"/>
+          <w:szCs w:val="32"/>
+        </w:rPr>
+        <w:t>:</w:t>
+      </w:r>
+      <w:r>
+        <w:rPr>
+          <w:color w:val="000000" w:themeColor="text1"/>
+          <w:sz w:val="32"/>
+          <w:szCs w:val="32"/>
+        </w:rPr>
+        <w:t>Specifies</w:t>
+      </w:r>
+      <w:proofErr w:type="spellEnd"/>
+      <w:proofErr w:type="gramEnd"/>
+      <w:r>
+        <w:rPr>
+          <w:color w:val="000000" w:themeColor="text1"/>
+          <w:sz w:val="32"/>
+          <w:szCs w:val="32"/>
+        </w:rPr>
+        <w:t xml:space="preserve"> a function that is executed on state loading. Applies only if th</w:t>
+      </w:r>
+      <w:r>
+        <w:rPr>
+          <w:color w:val="000000" w:themeColor="text1"/>
+          <w:sz w:val="32"/>
+          <w:szCs w:val="32"/>
+        </w:rPr>
+        <w:t xml:space="preserve">e type </w:t>
+      </w:r>
+      <w:r>
+        <w:rPr>
+          <w:color w:val="000000" w:themeColor="text1"/>
+          <w:sz w:val="32"/>
+          <w:szCs w:val="32"/>
+        </w:rPr>
+        <w:t>is </w:t>
+      </w:r>
+      <w:r>
+        <w:rPr>
+          <w:i/>
+          <w:iCs/>
+          <w:color w:val="000000" w:themeColor="text1"/>
+          <w:sz w:val="32"/>
+          <w:szCs w:val="32"/>
+        </w:rPr>
+        <w:t>'custom'</w:t>
+      </w:r>
+      <w:r>
+        <w:rPr>
+          <w:color w:val="000000" w:themeColor="text1"/>
+          <w:sz w:val="32"/>
+          <w:szCs w:val="32"/>
+        </w:rPr>
+        <w:t>.</w:t>
+      </w:r>
+    </w:p>
+    <w:p>
+      <w:pPr>
+        <w:rPr>
+          <w:b/>
+          <w:bCs/>
+          <w:color w:val="000000" w:themeColor="text1"/>
+          <w:sz w:val="32"/>
+          <w:szCs w:val="32"/>
+        </w:rPr>
+      </w:pPr>
+      <w:proofErr w:type="spellStart"/>
+      <w:r>
+        <w:rPr>
+          <w:b/>
+          <w:bCs/>
+          <w:color w:val="000000" w:themeColor="text1"/>
+          <w:sz w:val="32"/>
+          <w:szCs w:val="32"/>
+        </w:rPr>
+        <w:t>customSave</w:t>
+      </w:r>
+      <w:proofErr w:type="spellEnd"/>
+      <w:r>
+        <w:rPr>
+          <w:b/>
+          <w:bCs/>
+          <w:color w:val="000000" w:themeColor="text1"/>
+          <w:sz w:val="32"/>
+          <w:szCs w:val="32"/>
+        </w:rPr>
+        <w:t xml:space="preserve">: </w:t>
+      </w:r>
+      <w:r>
+        <w:rPr>
+          <w:color w:val="000000" w:themeColor="text1"/>
+          <w:sz w:val="32"/>
+          <w:szCs w:val="32"/>
+        </w:rPr>
+        <w:t>Specifies a function that is executed on state change. Applies only if th</w:t>
+      </w:r>
+      <w:r>
+        <w:rPr>
+          <w:color w:val="000000" w:themeColor="text1"/>
+          <w:sz w:val="32"/>
+          <w:szCs w:val="32"/>
+        </w:rPr>
+        <w:t>e type</w:t>
+      </w:r>
+      <w:r>
+        <w:rPr>
+          <w:color w:val="000000" w:themeColor="text1"/>
+          <w:sz w:val="32"/>
+          <w:szCs w:val="32"/>
+        </w:rPr>
+        <w:t> is </w:t>
+      </w:r>
+      <w:r>
+        <w:rPr>
+          <w:i/>
+          <w:iCs/>
+          <w:color w:val="000000" w:themeColor="text1"/>
+          <w:sz w:val="32"/>
+          <w:szCs w:val="32"/>
+        </w:rPr>
+        <w:t>"custom"</w:t>
+      </w:r>
+      <w:r>
+        <w:rPr>
+          <w:color w:val="000000" w:themeColor="text1"/>
+          <w:sz w:val="32"/>
+          <w:szCs w:val="32"/>
+        </w:rPr>
+        <w:t>.</w:t>
+      </w:r>
+    </w:p>
+    <w:p>
+      <w:pPr>
+        <w:rPr>
+          <w:b/>
+          <w:bCs/>
+          <w:color w:val="000000" w:themeColor="text1"/>
+          <w:sz w:val="32"/>
+          <w:szCs w:val="32"/>
+        </w:rPr>
+      </w:pPr>
+      <w:proofErr w:type="gramStart"/>
+      <w:r>
+        <w:rPr>
+          <w:b/>
+          <w:bCs/>
+          <w:color w:val="000000" w:themeColor="text1"/>
+          <w:sz w:val="32"/>
+          <w:szCs w:val="32"/>
+        </w:rPr>
+        <w:t>E</w:t>
+      </w:r>
+      <w:r>
+        <w:rPr>
+          <w:b/>
+          <w:bCs/>
+          <w:color w:val="000000" w:themeColor="text1"/>
+          <w:sz w:val="32"/>
+          <w:szCs w:val="32"/>
+        </w:rPr>
+        <w:t>nabled</w:t>
+      </w:r>
+      <w:r>
+        <w:rPr>
+          <w:b/>
+          <w:bCs/>
+          <w:color w:val="000000" w:themeColor="text1"/>
+          <w:sz w:val="32"/>
+          <w:szCs w:val="32"/>
+        </w:rPr>
+        <w:t xml:space="preserve"> :</w:t>
+      </w:r>
+      <w:proofErr w:type="gramEnd"/>
+      <w:r>
+        <w:rPr>
+          <w:b/>
+          <w:bCs/>
+          <w:color w:val="000000" w:themeColor="text1"/>
+          <w:sz w:val="32"/>
+          <w:szCs w:val="32"/>
+        </w:rPr>
+        <w:t xml:space="preserve"> true , false</w:t>
+      </w:r>
+    </w:p>
+    <w:p>
+      <w:pPr>
+        <w:rPr>
+          <w:b/>
+          <w:bCs/>
+          <w:color w:val="000000" w:themeColor="text1"/>
+          <w:sz w:val="32"/>
+          <w:szCs w:val="32"/>
+        </w:rPr>
+      </w:pPr>
+      <w:proofErr w:type="spellStart"/>
+      <w:r>
+        <w:rPr>
+          <w:b/>
+          <w:bCs/>
+          <w:color w:val="000000" w:themeColor="text1"/>
+          <w:sz w:val="32"/>
+          <w:szCs w:val="32"/>
+        </w:rPr>
+        <w:t>savingTimeout</w:t>
+      </w:r>
+      <w:proofErr w:type="spellEnd"/>
+      <w:r>
+        <w:rPr>
+          <w:b/>
+          <w:bCs/>
+          <w:color w:val="000000" w:themeColor="text1"/>
+          <w:sz w:val="32"/>
+          <w:szCs w:val="32"/>
+        </w:rPr>
+        <w:t xml:space="preserve">: </w:t>
+      </w:r>
+      <w:r>
+        <w:rPr>
+          <w:color w:val="000000" w:themeColor="text1"/>
+          <w:sz w:val="32"/>
+          <w:szCs w:val="32"/>
+        </w:rPr>
+        <w:t>delay in millisecond to changes in store(</w:t>
+      </w:r>
+      <w:proofErr w:type="spellStart"/>
+      <w:proofErr w:type="gramStart"/>
+      <w:r>
+        <w:rPr>
+          <w:color w:val="000000" w:themeColor="text1"/>
+          <w:sz w:val="32"/>
+          <w:szCs w:val="32"/>
+        </w:rPr>
+        <w:t>local,session</w:t>
+      </w:r>
+      <w:proofErr w:type="gramEnd"/>
+      <w:r>
+        <w:rPr>
+          <w:color w:val="000000" w:themeColor="text1"/>
+          <w:sz w:val="32"/>
+          <w:szCs w:val="32"/>
+        </w:rPr>
+        <w:t>,custom</w:t>
+      </w:r>
+      <w:proofErr w:type="spellEnd"/>
+      <w:r>
+        <w:rPr>
+          <w:color w:val="000000" w:themeColor="text1"/>
+          <w:sz w:val="32"/>
+          <w:szCs w:val="32"/>
+        </w:rPr>
+        <w:t>)</w:t>
+      </w:r>
+    </w:p>
+    <w:p>
+      <w:pPr>
+        <w:rPr>
+          <w:b/>
+          <w:bCs/>
+          <w:color w:val="000000" w:themeColor="text1"/>
+          <w:sz w:val="32"/>
+          <w:szCs w:val="32"/>
+        </w:rPr>
+      </w:pPr>
+      <w:proofErr w:type="spellStart"/>
+      <w:r>
+        <w:rPr>
+          <w:b/>
+          <w:bCs/>
+          <w:color w:val="000000" w:themeColor="text1"/>
+          <w:sz w:val="32"/>
+          <w:szCs w:val="32"/>
+        </w:rPr>
+        <w:t>storageKey</w:t>
+      </w:r>
+      <w:proofErr w:type="spellEnd"/>
+      <w:r>
+        <w:rPr>
+          <w:b/>
+          <w:bCs/>
+          <w:color w:val="000000" w:themeColor="text1"/>
+          <w:sz w:val="32"/>
+          <w:szCs w:val="32"/>
+        </w:rPr>
+        <w:t xml:space="preserve">: </w:t>
+      </w:r>
+      <w:r>
+        <w:rPr>
+          <w:color w:val="000000" w:themeColor="text1"/>
+          <w:sz w:val="32"/>
+          <w:szCs w:val="32"/>
+        </w:rPr>
+        <w:t>specify key in storage</w:t>
+      </w:r>
+    </w:p>
+    <w:p>
+      <w:pPr>
+        <w:rPr>
+          <w:color w:val="000000" w:themeColor="text1"/>
+          <w:sz w:val="32"/>
+          <w:szCs w:val="32"/>
+        </w:rPr>
+      </w:pPr>
+      <w:proofErr w:type="gramStart"/>
+      <w:r>
+        <w:rPr>
+          <w:b/>
+          <w:bCs/>
+          <w:color w:val="000000" w:themeColor="text1"/>
+          <w:sz w:val="32"/>
+          <w:szCs w:val="32"/>
+        </w:rPr>
+        <w:t>type</w:t>
+      </w:r>
+      <w:r>
+        <w:rPr>
+          <w:b/>
+          <w:bCs/>
+          <w:color w:val="000000" w:themeColor="text1"/>
+          <w:sz w:val="32"/>
+          <w:szCs w:val="32"/>
+        </w:rPr>
+        <w:t xml:space="preserve"> :</w:t>
+      </w:r>
+      <w:proofErr w:type="gramEnd"/>
+      <w:r>
+        <w:rPr>
+          <w:b/>
+          <w:bCs/>
+          <w:color w:val="000000" w:themeColor="text1"/>
+          <w:sz w:val="32"/>
+          <w:szCs w:val="32"/>
+        </w:rPr>
+        <w:t xml:space="preserve"> </w:t>
+      </w:r>
+      <w:r>
+        <w:rPr>
+          <w:color w:val="000000" w:themeColor="text1"/>
+          <w:sz w:val="32"/>
+          <w:szCs w:val="32"/>
+        </w:rPr>
+        <w:t>S</w:t>
+      </w:r>
+      <w:r>
+        <w:rPr>
+          <w:color w:val="000000" w:themeColor="text1"/>
+          <w:sz w:val="32"/>
+          <w:szCs w:val="32"/>
+        </w:rPr>
+        <w:t>pecifies the type of storage where the state is saved.</w:t>
+      </w:r>
+    </w:p>
+    <w:p>
+      <w:pPr>
+        <w:rPr>
+          <w:b/>
+          <w:bCs/>
+          <w:color w:val="000000" w:themeColor="text1"/>
+          <w:sz w:val="32"/>
+          <w:szCs w:val="32"/>
+        </w:rPr>
+      </w:pPr>
+    </w:p>
+    <w:p>
+      <w:pPr>
+        <w:rPr>
+          <w:b/>
+          <w:bCs/>
+          <w:color w:val="000000" w:themeColor="text1"/>
+        </w:rPr>
+      </w:pPr>
+    </w:p>
+    <w:p>
+      <w:pPr>
+        <w:rPr>
+          <w:b/>
+          <w:bCs/>
+          <w:color w:val="000000" w:themeColor="text1"/>
+        </w:rPr>
+      </w:pPr>
+    </w:p>
+    <w:p>
+      <w:pPr>
+        <w:rPr>
+          <w:b/>
+          <w:bCs/>
+          <w:color w:val="000000" w:themeColor="text1"/>
+        </w:rPr>
+      </w:pPr>
+    </w:p>
+    <w:p>
+      <w:pPr>
+        <w:rPr>
+          <w:b/>
+          <w:bCs/>
+          <w:color w:val="000000" w:themeColor="text1"/>
+        </w:rPr>
+      </w:pPr>
+    </w:p>
+    <w:p>
+      <w:pPr>
+        <w:rPr>
+          <w:b/>
+          <w:bCs/>
+          <w:color w:val="000000" w:themeColor="text1"/>
+        </w:rPr>
+      </w:pPr>
+    </w:p>
+    <w:p>
+      <w:pPr>
+        <w:rPr>
+          <w:b/>
+          <w:bCs/>
+          <w:color w:val="000000" w:themeColor="text1"/>
+        </w:rPr>
+      </w:pPr>
+    </w:p>
+    <w:p>
+      <w:pPr>
+        <w:rPr>
+          <w:b/>
+          <w:bCs/>
+          <w:color w:val="000000" w:themeColor="text1"/>
+        </w:rPr>
+      </w:pPr>
+    </w:p>
+    <w:p>
+      <w:pPr>
+        <w:rPr>
+          <w:b/>
+          <w:bCs/>
+          <w:color w:val="000000" w:themeColor="text1"/>
+        </w:rPr>
+      </w:pPr>
+    </w:p>
+    <w:p>
+      <w:pPr>
+        <w:rPr>
+          <w:b/>
+          <w:bCs/>
+          <w:color w:val="000000" w:themeColor="text1"/>
+        </w:rPr>
+      </w:pPr>
+    </w:p>
+    <w:p>
+      <w:pPr>
+        <w:rPr>
+          <w:b/>
+          <w:bCs/>
+          <w:color w:val="000000" w:themeColor="text1"/>
+        </w:rPr>
+      </w:pPr>
+    </w:p>
+    <w:p>
+      <w:pPr>
+        <w:rPr>
+          <w:b/>
+          <w:bCs/>
+          <w:color w:val="000000" w:themeColor="text1"/>
+          <w:sz w:val="32"/>
+          <w:szCs w:val="32"/>
+        </w:rPr>
+      </w:pPr>
+    </w:p>
+    <w:p>
+      <w:pPr>
+        <w:rPr>
+          <w:b/>
+          <w:bCs/>
+          <w:color w:val="000000" w:themeColor="text1"/>
+        </w:rPr>
+      </w:pPr>
+    </w:p>
+    <w:p>
+      <w:pPr>
+        <w:rPr>
+          <w:b/>
+          <w:bCs/>
+          <w:color w:val="000000" w:themeColor="text1"/>
+          <w:sz w:val="32"/>
+          <w:szCs w:val="32"/>
+        </w:rPr>
+      </w:pPr>
+    </w:p>
+    <w:p>
+      <w:pPr>
+        <w:rPr>
+          <w:b/>
+          <w:bCs/>
+          <w:color w:val="000000" w:themeColor="text1"/>
+        </w:rPr>
+      </w:pPr>
+    </w:p>
+    <w:p>
+      <w:pPr>
+        <w:rPr>
+          <w:b/>
+          <w:bCs/>
+          <w:color w:val="000000" w:themeColor="text1"/>
+        </w:rPr>
+      </w:pPr>
+    </w:p>
+    <w:p>
+      <w:pPr>
+        <w:rPr>
+          <w:b/>
+          <w:bCs/>
+          <w:color w:val="000000" w:themeColor="text1"/>
+          <w:sz w:val="32"/>
+          <w:szCs w:val="32"/>
+        </w:rPr>
+      </w:pPr>
+    </w:p>
+    <w:p>
+      <w:pPr>
+        <w:rPr>
+          <w:color w:val="000000" w:themeColor="text1"/>
+          <w:sz w:val="32"/>
+          <w:szCs w:val="32"/>
+        </w:rPr>
+      </w:pPr>
+    </w:p>
+    <w:p>
+      <w:pPr>
+        <w:rPr>
+          <w:b/>
+          <w:bCs/>
+          <w:sz w:val="32"/>
+          <w:szCs w:val="32"/>
+        </w:rPr>
+      </w:pPr>
     </w:p>
     <w:p>
       <w:pPr>

</xml_diff>

<commit_message>
add content in docs
</commit_message>
<xml_diff>
--- a/Documentation/5-DevExtreme/DataGrid.docx
+++ b/Documentation/5-DevExtreme/DataGrid.docx
@@ -72,6 +72,7 @@
           <w:szCs w:val="44"/>
         </w:rPr>
       </w:pPr>
+      <w:proofErr w:type="spellStart"/>
       <w:r>
         <w:rPr>
           <w:b/>
@@ -81,6 +82,7 @@
         </w:rPr>
         <w:t>columnAutoWidth</w:t>
       </w:r>
+      <w:proofErr w:type="spellEnd"/>
       <w:r>
         <w:rPr>
           <w:b/>
@@ -113,6 +115,7 @@
           <w:szCs w:val="32"/>
         </w:rPr>
       </w:pPr>
+      <w:proofErr w:type="spellStart"/>
       <w:r>
         <w:rPr>
           <w:sz w:val="32"/>
@@ -127,6 +130,7 @@
         </w:rPr>
         <w:t>:bool</w:t>
       </w:r>
+      <w:proofErr w:type="spellEnd"/>
       <w:r>
         <w:rPr>
           <w:sz w:val="32"/>
@@ -159,6 +163,7 @@
           <w:szCs w:val="44"/>
         </w:rPr>
       </w:pPr>
+      <w:proofErr w:type="spellStart"/>
       <w:r>
         <w:rPr>
           <w:b/>
@@ -168,6 +173,7 @@
         </w:rPr>
         <w:t>columnChooser</w:t>
       </w:r>
+      <w:proofErr w:type="spellEnd"/>
       <w:r>
         <w:rPr>
           <w:b/>
@@ -190,9 +196,17 @@
           <w:sz w:val="32"/>
           <w:szCs w:val="32"/>
         </w:rPr>
-        <w:t>The column chooser allows a user to hide columns at runtime. To enable it, assign true to the columnChooser.</w:t>
-      </w:r>
-      <w:hyperlink r:id="rId4" w:anchor="enabled" w:history="1">
+        <w:t>The column chooser allows a user to hide columns at runtime. To enable it, assign true to the </w:t>
+      </w:r>
+      <w:proofErr w:type="spellStart"/>
+      <w:r>
+        <w:rPr>
+          <w:sz w:val="32"/>
+          <w:szCs w:val="32"/>
+        </w:rPr>
+        <w:t>columnChooser.</w:t>
+      </w:r>
+      <w:hyperlink r:id="rId5" w:anchor="enabled" w:history="1">
         <w:r>
           <w:rPr>
             <w:rStyle w:val="Hyperlink"/>
@@ -201,6 +215,7 @@
           </w:rPr>
           <w:t>enabled</w:t>
         </w:r>
+        <w:proofErr w:type="spellEnd"/>
       </w:hyperlink>
       <w:r>
         <w:rPr>
@@ -217,6 +232,7 @@
           <w:szCs w:val="32"/>
         </w:rPr>
       </w:pPr>
+      <w:proofErr w:type="spellStart"/>
       <w:r>
         <w:rPr>
           <w:sz w:val="32"/>
@@ -224,14 +240,16 @@
         </w:rPr>
         <w:t>allowSearch</w:t>
       </w:r>
-    </w:p>
-    <w:p>
-      <w:pPr>
-        <w:rPr>
-          <w:sz w:val="32"/>
-          <w:szCs w:val="32"/>
-        </w:rPr>
-      </w:pPr>
+      <w:proofErr w:type="spellEnd"/>
+    </w:p>
+    <w:p>
+      <w:pPr>
+        <w:rPr>
+          <w:sz w:val="32"/>
+          <w:szCs w:val="32"/>
+        </w:rPr>
+      </w:pPr>
+      <w:proofErr w:type="spellStart"/>
       <w:r>
         <w:rPr>
           <w:sz w:val="32"/>
@@ -239,6 +257,7 @@
         </w:rPr>
         <w:t>emptyPanelText</w:t>
       </w:r>
+      <w:proofErr w:type="spellEnd"/>
     </w:p>
     <w:p>
       <w:pPr>
@@ -292,6 +311,7 @@
           <w:szCs w:val="32"/>
         </w:rPr>
       </w:pPr>
+      <w:proofErr w:type="spellStart"/>
       <w:r>
         <w:rPr>
           <w:sz w:val="32"/>
@@ -299,6 +319,7 @@
         </w:rPr>
         <w:t>searchTimeout</w:t>
       </w:r>
+      <w:proofErr w:type="spellEnd"/>
     </w:p>
     <w:p>
       <w:pPr>
@@ -353,6 +374,7 @@
           <w:szCs w:val="32"/>
         </w:rPr>
       </w:pPr>
+      <w:proofErr w:type="spellStart"/>
       <w:r>
         <w:rPr>
           <w:b/>
@@ -377,7 +399,15 @@
           <w:sz w:val="32"/>
           <w:szCs w:val="32"/>
         </w:rPr>
-        <w:t>fix specific column</w:t>
+        <w:t>fix</w:t>
+      </w:r>
+      <w:proofErr w:type="spellEnd"/>
+      <w:r>
+        <w:rPr>
+          <w:sz w:val="32"/>
+          <w:szCs w:val="32"/>
+        </w:rPr>
+        <w:t xml:space="preserve"> specific column</w:t>
       </w:r>
     </w:p>
     <w:p>
@@ -411,8 +441,19 @@
           <w:sz w:val="32"/>
           <w:szCs w:val="32"/>
         </w:rPr>
-        <w:t> columnFixing.texts</w:t>
-      </w:r>
+        <w:t> </w:t>
+      </w:r>
+      <w:proofErr w:type="spellStart"/>
+      <w:r>
+        <w:rPr>
+          <w:b/>
+          <w:bCs/>
+          <w:sz w:val="32"/>
+          <w:szCs w:val="32"/>
+        </w:rPr>
+        <w:t>columnFixing.texts</w:t>
+      </w:r>
+      <w:proofErr w:type="spellEnd"/>
       <w:r>
         <w:rPr>
           <w:b/>
@@ -454,6 +495,7 @@
           <w:szCs w:val="32"/>
         </w:rPr>
       </w:pPr>
+      <w:proofErr w:type="spellStart"/>
       <w:r>
         <w:rPr>
           <w:sz w:val="32"/>
@@ -461,14 +503,16 @@
         </w:rPr>
         <w:t>leftPosition</w:t>
       </w:r>
-    </w:p>
-    <w:p>
-      <w:pPr>
-        <w:rPr>
-          <w:sz w:val="32"/>
-          <w:szCs w:val="32"/>
-        </w:rPr>
-      </w:pPr>
+      <w:proofErr w:type="spellEnd"/>
+    </w:p>
+    <w:p>
+      <w:pPr>
+        <w:rPr>
+          <w:sz w:val="32"/>
+          <w:szCs w:val="32"/>
+        </w:rPr>
+      </w:pPr>
+      <w:proofErr w:type="spellStart"/>
       <w:r>
         <w:rPr>
           <w:sz w:val="32"/>
@@ -476,6 +520,7 @@
         </w:rPr>
         <w:t>rightPosition</w:t>
       </w:r>
+      <w:proofErr w:type="spellEnd"/>
     </w:p>
     <w:p>
       <w:pPr>
@@ -554,6 +599,7 @@
           <w:szCs w:val="32"/>
         </w:rPr>
       </w:pPr>
+      <w:proofErr w:type="spellStart"/>
       <w:r>
         <w:rPr>
           <w:b/>
@@ -563,6 +609,7 @@
         </w:rPr>
         <w:t>allowEditing</w:t>
       </w:r>
+      <w:proofErr w:type="spellEnd"/>
     </w:p>
     <w:p>
       <w:pPr>
@@ -588,6 +635,7 @@
           <w:szCs w:val="32"/>
         </w:rPr>
       </w:pPr>
+      <w:proofErr w:type="spellStart"/>
       <w:r>
         <w:rPr>
           <w:b/>
@@ -597,6 +645,7 @@
         </w:rPr>
         <w:t>allowExporting</w:t>
       </w:r>
+      <w:proofErr w:type="spellEnd"/>
     </w:p>
     <w:p>
       <w:pPr>
@@ -622,6 +671,7 @@
           <w:szCs w:val="32"/>
         </w:rPr>
       </w:pPr>
+      <w:proofErr w:type="spellStart"/>
       <w:r>
         <w:rPr>
           <w:b/>
@@ -631,6 +681,7 @@
         </w:rPr>
         <w:t>allowFiltering</w:t>
       </w:r>
+      <w:proofErr w:type="spellEnd"/>
     </w:p>
     <w:p>
       <w:pPr>
@@ -656,6 +707,7 @@
           <w:szCs w:val="32"/>
         </w:rPr>
       </w:pPr>
+      <w:proofErr w:type="spellStart"/>
       <w:r>
         <w:rPr>
           <w:b/>
@@ -665,6 +717,7 @@
         </w:rPr>
         <w:t>allowFixing</w:t>
       </w:r>
+      <w:proofErr w:type="spellEnd"/>
     </w:p>
     <w:p>
       <w:pPr>
@@ -690,6 +743,7 @@
           <w:szCs w:val="32"/>
         </w:rPr>
       </w:pPr>
+      <w:proofErr w:type="spellStart"/>
       <w:r>
         <w:rPr>
           <w:b/>
@@ -699,6 +753,7 @@
         </w:rPr>
         <w:t>allowGrouping</w:t>
       </w:r>
+      <w:proofErr w:type="spellEnd"/>
     </w:p>
     <w:p>
       <w:pPr>
@@ -724,6 +779,7 @@
           <w:szCs w:val="32"/>
         </w:rPr>
       </w:pPr>
+      <w:proofErr w:type="spellStart"/>
       <w:r>
         <w:rPr>
           <w:b/>
@@ -733,6 +789,7 @@
         </w:rPr>
         <w:t>allowHeaderFiltering</w:t>
       </w:r>
+      <w:proofErr w:type="spellEnd"/>
       <w:r>
         <w:rPr>
           <w:b/>
@@ -745,6 +802,7 @@
       <w:r>
         <w:t xml:space="preserve"> </w:t>
       </w:r>
+      <w:proofErr w:type="spellStart"/>
       <w:r>
         <w:rPr>
           <w:b/>
@@ -754,6 +812,7 @@
         </w:rPr>
         <w:t>allowReordering</w:t>
       </w:r>
+      <w:proofErr w:type="spellEnd"/>
       <w:r>
         <w:rPr>
           <w:b/>
@@ -777,6 +836,7 @@
         </w:rPr>
         <w:t xml:space="preserve"> </w:t>
       </w:r>
+      <w:proofErr w:type="spellStart"/>
       <w:r>
         <w:rPr>
           <w:b/>
@@ -786,16 +846,18 @@
         </w:rPr>
         <w:t>allowResizing</w:t>
       </w:r>
-    </w:p>
-    <w:p>
-      <w:pPr>
-        <w:rPr>
-          <w:b/>
-          <w:bCs/>
-          <w:sz w:val="32"/>
-          <w:szCs w:val="32"/>
-        </w:rPr>
-      </w:pPr>
+      <w:proofErr w:type="spellEnd"/>
+    </w:p>
+    <w:p>
+      <w:pPr>
+        <w:rPr>
+          <w:b/>
+          <w:bCs/>
+          <w:sz w:val="32"/>
+          <w:szCs w:val="32"/>
+        </w:rPr>
+      </w:pPr>
+      <w:proofErr w:type="spellStart"/>
       <w:r>
         <w:rPr>
           <w:b/>
@@ -806,6 +868,7 @@
         <w:lastRenderedPageBreak/>
         <w:t>allowSearch</w:t>
       </w:r>
+      <w:proofErr w:type="spellEnd"/>
       <w:r>
         <w:rPr>
           <w:b/>
@@ -815,6 +878,7 @@
         </w:rPr>
         <w:t xml:space="preserve"> , </w:t>
       </w:r>
+      <w:proofErr w:type="spellStart"/>
       <w:r>
         <w:rPr>
           <w:b/>
@@ -824,6 +888,7 @@
         </w:rPr>
         <w:t>allowSorting</w:t>
       </w:r>
+      <w:proofErr w:type="spellEnd"/>
       <w:r>
         <w:rPr>
           <w:b/>
@@ -842,7 +907,7 @@
           <w:szCs w:val="32"/>
         </w:rPr>
       </w:pPr>
-      <w:hyperlink r:id="rId5" w:history="1">
+      <w:hyperlink r:id="rId6" w:history="1">
         <w:r>
           <w:rPr>
             <w:rStyle w:val="Hyperlink"/>
@@ -884,6 +949,7 @@
           <w:szCs w:val="32"/>
         </w:rPr>
       </w:pPr>
+      <w:proofErr w:type="spellStart"/>
       <w:r>
         <w:rPr>
           <w:b/>
@@ -894,6 +960,7 @@
         </w:rPr>
         <w:t>calculateCellValue</w:t>
       </w:r>
+      <w:proofErr w:type="spellEnd"/>
       <w:r>
         <w:rPr>
           <w:b/>
@@ -904,6 +971,7 @@
         </w:rPr>
         <w:t xml:space="preserve"> , </w:t>
       </w:r>
+      <w:proofErr w:type="spellStart"/>
       <w:r>
         <w:rPr>
           <w:b/>
@@ -914,6 +982,7 @@
         </w:rPr>
         <w:t>calculateDisplayValue</w:t>
       </w:r>
+      <w:proofErr w:type="spellEnd"/>
       <w:r>
         <w:rPr>
           <w:b/>
@@ -944,6 +1013,7 @@
         </w:rPr>
         <w:t xml:space="preserve"> , </w:t>
       </w:r>
+      <w:proofErr w:type="spellStart"/>
       <w:r>
         <w:rPr>
           <w:b/>
@@ -954,6 +1024,7 @@
         </w:rPr>
         <w:t>columns.columns</w:t>
       </w:r>
+      <w:proofErr w:type="spellEnd"/>
       <w:r>
         <w:rPr>
           <w:b/>
@@ -982,6 +1053,7 @@
         </w:rPr>
         <w:t xml:space="preserve">), </w:t>
       </w:r>
+      <w:proofErr w:type="spellStart"/>
       <w:r>
         <w:rPr>
           <w:b/>
@@ -992,6 +1064,7 @@
         </w:rPr>
         <w:t>customizeText</w:t>
       </w:r>
+      <w:proofErr w:type="spellEnd"/>
       <w:r>
         <w:rPr>
           <w:b/>
@@ -1002,6 +1075,7 @@
         </w:rPr>
         <w:t xml:space="preserve">, </w:t>
       </w:r>
+      <w:proofErr w:type="spellStart"/>
       <w:r>
         <w:rPr>
           <w:b/>
@@ -1012,6 +1086,7 @@
         </w:rPr>
         <w:t>dataField</w:t>
       </w:r>
+      <w:proofErr w:type="spellEnd"/>
       <w:r>
         <w:rPr>
           <w:b/>
@@ -1067,16 +1142,73 @@
         </w:rPr>
         <w:t xml:space="preserve"> </w:t>
       </w:r>
-      <w:r>
-        <w:rPr>
-          <w:b/>
-          <w:bCs/>
-          <w:color w:val="000000" w:themeColor="text1"/>
-          <w:sz w:val="32"/>
-          <w:szCs w:val="32"/>
-        </w:rPr>
-        <w:t>falseText , filterOperations , filterType(</w:t>
-      </w:r>
+      <w:proofErr w:type="spellStart"/>
+      <w:r>
+        <w:rPr>
+          <w:b/>
+          <w:bCs/>
+          <w:color w:val="000000" w:themeColor="text1"/>
+          <w:sz w:val="32"/>
+          <w:szCs w:val="32"/>
+        </w:rPr>
+        <w:t>falseText</w:t>
+      </w:r>
+      <w:proofErr w:type="spellEnd"/>
+      <w:r>
+        <w:rPr>
+          <w:b/>
+          <w:bCs/>
+          <w:color w:val="000000" w:themeColor="text1"/>
+          <w:sz w:val="32"/>
+          <w:szCs w:val="32"/>
+        </w:rPr>
+        <w:t xml:space="preserve"> , </w:t>
+      </w:r>
+      <w:proofErr w:type="spellStart"/>
+      <w:r>
+        <w:rPr>
+          <w:b/>
+          <w:bCs/>
+          <w:color w:val="000000" w:themeColor="text1"/>
+          <w:sz w:val="32"/>
+          <w:szCs w:val="32"/>
+        </w:rPr>
+        <w:t>filterOperations</w:t>
+      </w:r>
+      <w:proofErr w:type="spellEnd"/>
+      <w:r>
+        <w:rPr>
+          <w:b/>
+          <w:bCs/>
+          <w:color w:val="000000" w:themeColor="text1"/>
+          <w:sz w:val="32"/>
+          <w:szCs w:val="32"/>
+        </w:rPr>
+        <w:t xml:space="preserve"> , </w:t>
+      </w:r>
+      <w:proofErr w:type="spellStart"/>
+      <w:r>
+        <w:rPr>
+          <w:b/>
+          <w:bCs/>
+          <w:color w:val="000000" w:themeColor="text1"/>
+          <w:sz w:val="32"/>
+          <w:szCs w:val="32"/>
+        </w:rPr>
+        <w:t>filterType</w:t>
+      </w:r>
+      <w:proofErr w:type="spellEnd"/>
+      <w:r>
+        <w:rPr>
+          <w:b/>
+          <w:bCs/>
+          <w:color w:val="000000" w:themeColor="text1"/>
+          <w:sz w:val="32"/>
+          <w:szCs w:val="32"/>
+        </w:rPr>
+        <w:t>(</w:t>
+      </w:r>
+      <w:proofErr w:type="spellStart"/>
       <w:r>
         <w:rPr>
           <w:color w:val="000000" w:themeColor="text1"/>
@@ -1085,16 +1217,29 @@
         </w:rPr>
         <w:t>include,exclude</w:t>
       </w:r>
-      <w:r>
-        <w:rPr>
-          <w:b/>
-          <w:bCs/>
-          <w:color w:val="000000" w:themeColor="text1"/>
-          <w:sz w:val="32"/>
-          <w:szCs w:val="32"/>
-        </w:rPr>
-        <w:t>), filterValue</w:t>
-      </w:r>
+      <w:proofErr w:type="spellEnd"/>
+      <w:r>
+        <w:rPr>
+          <w:b/>
+          <w:bCs/>
+          <w:color w:val="000000" w:themeColor="text1"/>
+          <w:sz w:val="32"/>
+          <w:szCs w:val="32"/>
+        </w:rPr>
+        <w:t xml:space="preserve">), </w:t>
+      </w:r>
+      <w:proofErr w:type="spellStart"/>
+      <w:r>
+        <w:rPr>
+          <w:b/>
+          <w:bCs/>
+          <w:color w:val="000000" w:themeColor="text1"/>
+          <w:sz w:val="32"/>
+          <w:szCs w:val="32"/>
+        </w:rPr>
+        <w:t>filterValue</w:t>
+      </w:r>
+      <w:proofErr w:type="spellEnd"/>
       <w:r>
         <w:rPr>
           <w:b/>
@@ -1105,6 +1250,7 @@
         </w:rPr>
         <w:t xml:space="preserve"> ,</w:t>
       </w:r>
+      <w:proofErr w:type="spellStart"/>
       <w:r>
         <w:rPr>
           <w:b/>
@@ -1123,8 +1269,53 @@
           <w:sz w:val="32"/>
           <w:szCs w:val="32"/>
         </w:rPr>
-        <w:t>s , fixed , fixedPosition , format , formItem , headerFilter , hidingPriority</w:t>
-      </w:r>
+        <w:t>s</w:t>
+      </w:r>
+      <w:proofErr w:type="spellEnd"/>
+      <w:r>
+        <w:rPr>
+          <w:b/>
+          <w:bCs/>
+          <w:color w:val="000000" w:themeColor="text1"/>
+          <w:sz w:val="32"/>
+          <w:szCs w:val="32"/>
+        </w:rPr>
+        <w:t xml:space="preserve"> , fixed , </w:t>
+      </w:r>
+      <w:proofErr w:type="spellStart"/>
+      <w:r>
+        <w:rPr>
+          <w:b/>
+          <w:bCs/>
+          <w:color w:val="000000" w:themeColor="text1"/>
+          <w:sz w:val="32"/>
+          <w:szCs w:val="32"/>
+        </w:rPr>
+        <w:t>fixedPosition</w:t>
+      </w:r>
+      <w:proofErr w:type="spellEnd"/>
+      <w:r>
+        <w:rPr>
+          <w:b/>
+          <w:bCs/>
+          <w:color w:val="000000" w:themeColor="text1"/>
+          <w:sz w:val="32"/>
+          <w:szCs w:val="32"/>
+        </w:rPr>
+        <w:t xml:space="preserve"> , format , </w:t>
+      </w:r>
+      <w:proofErr w:type="spellStart"/>
+      <w:r>
+        <w:rPr>
+          <w:b/>
+          <w:bCs/>
+          <w:color w:val="000000" w:themeColor="text1"/>
+          <w:sz w:val="32"/>
+          <w:szCs w:val="32"/>
+        </w:rPr>
+        <w:t>formItem</w:t>
+      </w:r>
+      <w:proofErr w:type="spellEnd"/>
       <w:r>
         <w:rPr>
           <w:b/>
@@ -1135,6 +1326,50 @@
         </w:rPr>
         <w:t xml:space="preserve"> , </w:t>
       </w:r>
+      <w:proofErr w:type="spellStart"/>
+      <w:r>
+        <w:rPr>
+          <w:b/>
+          <w:bCs/>
+          <w:color w:val="000000" w:themeColor="text1"/>
+          <w:sz w:val="32"/>
+          <w:szCs w:val="32"/>
+        </w:rPr>
+        <w:t>headerFilter</w:t>
+      </w:r>
+      <w:proofErr w:type="spellEnd"/>
+      <w:r>
+        <w:rPr>
+          <w:b/>
+          <w:bCs/>
+          <w:color w:val="000000" w:themeColor="text1"/>
+          <w:sz w:val="32"/>
+          <w:szCs w:val="32"/>
+        </w:rPr>
+        <w:t xml:space="preserve"> , </w:t>
+      </w:r>
+      <w:proofErr w:type="spellStart"/>
+      <w:r>
+        <w:rPr>
+          <w:b/>
+          <w:bCs/>
+          <w:color w:val="000000" w:themeColor="text1"/>
+          <w:sz w:val="32"/>
+          <w:szCs w:val="32"/>
+        </w:rPr>
+        <w:t>hidingPriority</w:t>
+      </w:r>
+      <w:proofErr w:type="spellEnd"/>
+      <w:r>
+        <w:rPr>
+          <w:b/>
+          <w:bCs/>
+          <w:color w:val="000000" w:themeColor="text1"/>
+          <w:sz w:val="32"/>
+          <w:szCs w:val="32"/>
+        </w:rPr>
+        <w:t xml:space="preserve"> , </w:t>
+      </w:r>
       <w:r>
         <w:rPr>
           <w:b/>
@@ -1155,16 +1390,62 @@
         </w:rPr>
         <w:t xml:space="preserve"> , </w:t>
       </w:r>
-      <w:r>
-        <w:rPr>
-          <w:b/>
-          <w:bCs/>
-          <w:color w:val="000000" w:themeColor="text1"/>
-          <w:sz w:val="32"/>
-          <w:szCs w:val="32"/>
-        </w:rPr>
-        <w:t>selectedFilterOperation , trueText , type , columnWidth</w:t>
-      </w:r>
+      <w:proofErr w:type="spellStart"/>
+      <w:r>
+        <w:rPr>
+          <w:b/>
+          <w:bCs/>
+          <w:color w:val="000000" w:themeColor="text1"/>
+          <w:sz w:val="32"/>
+          <w:szCs w:val="32"/>
+        </w:rPr>
+        <w:t>selectedFilterOperation</w:t>
+      </w:r>
+      <w:proofErr w:type="spellEnd"/>
+      <w:r>
+        <w:rPr>
+          <w:b/>
+          <w:bCs/>
+          <w:color w:val="000000" w:themeColor="text1"/>
+          <w:sz w:val="32"/>
+          <w:szCs w:val="32"/>
+        </w:rPr>
+        <w:t xml:space="preserve"> , </w:t>
+      </w:r>
+      <w:proofErr w:type="spellStart"/>
+      <w:r>
+        <w:rPr>
+          <w:b/>
+          <w:bCs/>
+          <w:color w:val="000000" w:themeColor="text1"/>
+          <w:sz w:val="32"/>
+          <w:szCs w:val="32"/>
+        </w:rPr>
+        <w:t>trueText</w:t>
+      </w:r>
+      <w:proofErr w:type="spellEnd"/>
+      <w:r>
+        <w:rPr>
+          <w:b/>
+          <w:bCs/>
+          <w:color w:val="000000" w:themeColor="text1"/>
+          <w:sz w:val="32"/>
+          <w:szCs w:val="32"/>
+        </w:rPr>
+        <w:t xml:space="preserve"> , type , </w:t>
+      </w:r>
+      <w:proofErr w:type="spellStart"/>
+      <w:r>
+        <w:rPr>
+          <w:b/>
+          <w:bCs/>
+          <w:color w:val="000000" w:themeColor="text1"/>
+          <w:sz w:val="32"/>
+          <w:szCs w:val="32"/>
+        </w:rPr>
+        <w:t>columnWidth</w:t>
+      </w:r>
+      <w:proofErr w:type="spellEnd"/>
     </w:p>
     <w:p>
       <w:pPr>
@@ -1275,6 +1556,7 @@
         </w:rPr>
         <w:t>State storing enables the UI component to save applied settings and restore them the next time the UI component is loaded. Assign true to the </w:t>
       </w:r>
+      <w:proofErr w:type="spellStart"/>
       <w:r>
         <w:rPr>
           <w:color w:val="000000" w:themeColor="text1"/>
@@ -1283,6 +1565,7 @@
         </w:rPr>
         <w:t>enables:true</w:t>
       </w:r>
+      <w:proofErr w:type="spellEnd"/>
       <w:r>
         <w:rPr>
           <w:color w:val="000000" w:themeColor="text1"/>
@@ -1293,6 +1576,7 @@
       </w:r>
     </w:p>
     <w:p>
+      <w:proofErr w:type="spellStart"/>
       <w:r>
         <w:rPr>
           <w:b/>
@@ -1319,7 +1603,16 @@
           <w:sz w:val="32"/>
           <w:szCs w:val="32"/>
         </w:rPr>
-        <w:t>Specifies a function that is executed on state loading. Applies only if th</w:t>
+        <w:t>Specifies</w:t>
+      </w:r>
+      <w:proofErr w:type="spellEnd"/>
+      <w:r>
+        <w:rPr>
+          <w:color w:val="000000" w:themeColor="text1"/>
+          <w:sz w:val="32"/>
+          <w:szCs w:val="32"/>
+        </w:rPr>
+        <w:t xml:space="preserve"> a function that is executed on state loading. Applies only if th</w:t>
       </w:r>
       <w:r>
         <w:rPr>
@@ -1366,6 +1659,7 @@
           <w:szCs w:val="32"/>
         </w:rPr>
       </w:pPr>
+      <w:proofErr w:type="spellStart"/>
       <w:r>
         <w:rPr>
           <w:b/>
@@ -1376,6 +1670,7 @@
         </w:rPr>
         <w:t>customSave</w:t>
       </w:r>
+      <w:proofErr w:type="spellEnd"/>
       <w:r>
         <w:rPr>
           <w:b/>
@@ -1454,6 +1749,7 @@
           <w:szCs w:val="32"/>
         </w:rPr>
       </w:pPr>
+      <w:proofErr w:type="spellStart"/>
       <w:r>
         <w:rPr>
           <w:b/>
@@ -1464,6 +1760,7 @@
         </w:rPr>
         <w:t>savingTimeout</w:t>
       </w:r>
+      <w:proofErr w:type="spellEnd"/>
       <w:r>
         <w:rPr>
           <w:b/>
@@ -1480,19 +1777,38 @@
           <w:sz w:val="32"/>
           <w:szCs w:val="32"/>
         </w:rPr>
-        <w:t>delay in millisecond to changes in store(local,session,custom)</w:t>
-      </w:r>
-    </w:p>
-    <w:p>
-      <w:pPr>
-        <w:rPr>
-          <w:b/>
-          <w:bCs/>
-          <w:color w:val="000000" w:themeColor="text1"/>
-          <w:sz w:val="32"/>
-          <w:szCs w:val="32"/>
-        </w:rPr>
-      </w:pPr>
+        <w:t>delay in millisecond to changes in store(</w:t>
+      </w:r>
+      <w:proofErr w:type="spellStart"/>
+      <w:r>
+        <w:rPr>
+          <w:color w:val="000000" w:themeColor="text1"/>
+          <w:sz w:val="32"/>
+          <w:szCs w:val="32"/>
+        </w:rPr>
+        <w:t>local,session,custom</w:t>
+      </w:r>
+      <w:proofErr w:type="spellEnd"/>
+      <w:r>
+        <w:rPr>
+          <w:color w:val="000000" w:themeColor="text1"/>
+          <w:sz w:val="32"/>
+          <w:szCs w:val="32"/>
+        </w:rPr>
+        <w:t>)</w:t>
+      </w:r>
+    </w:p>
+    <w:p>
+      <w:pPr>
+        <w:rPr>
+          <w:b/>
+          <w:bCs/>
+          <w:color w:val="000000" w:themeColor="text1"/>
+          <w:sz w:val="32"/>
+          <w:szCs w:val="32"/>
+        </w:rPr>
+      </w:pPr>
+      <w:proofErr w:type="spellStart"/>
       <w:r>
         <w:rPr>
           <w:b/>
@@ -1503,6 +1819,7 @@
         </w:rPr>
         <w:t>storageKey</w:t>
       </w:r>
+      <w:proofErr w:type="spellEnd"/>
       <w:r>
         <w:rPr>
           <w:b/>
@@ -1707,6 +2024,699 @@
         </w:rPr>
         <w:t xml:space="preserve"> You can create a custom layout or style for the column's content, such as embedding images, custom text formatting, or additional UI components.</w:t>
       </w:r>
+    </w:p>
+    <w:tbl>
+      <w:tblPr>
+        <w:tblW w:w="7020" w:type="dxa"/>
+        <w:tblLook w:val="04A0" w:firstRow="1" w:lastRow="0" w:firstColumn="1" w:lastColumn="0" w:noHBand="0" w:noVBand="1"/>
+      </w:tblPr>
+      <w:tblGrid>
+        <w:gridCol w:w="7020"/>
+      </w:tblGrid>
+      <w:tr>
+        <w:trPr>
+          <w:trHeight w:val="315"/>
+        </w:trPr>
+        <w:tc>
+          <w:tcPr>
+            <w:tcW w:w="7020" w:type="dxa"/>
+            <w:tcBorders>
+              <w:top w:val="single" w:sz="4" w:space="0" w:color="000000"/>
+              <w:left w:val="single" w:sz="4" w:space="0" w:color="000000"/>
+              <w:bottom w:val="single" w:sz="4" w:space="0" w:color="000000"/>
+              <w:right w:val="single" w:sz="4" w:space="0" w:color="000000"/>
+            </w:tcBorders>
+            <w:shd w:val="clear" w:color="auto" w:fill="auto"/>
+            <w:hideMark/>
+          </w:tcPr>
+          <w:p>
+            <w:pPr>
+              <w:spacing w:after="0" w:line="240" w:lineRule="auto"/>
+              <w:rPr>
+                <w:rFonts w:ascii="Calibri" w:eastAsia="Times New Roman" w:hAnsi="Calibri" w:cs="Calibri"/>
+                <w:color w:val="000000"/>
+                <w:kern w:val="0"/>
+                <w:lang w:eastAsia="en-IN"/>
+                <w14:ligatures w14:val="none"/>
+              </w:rPr>
+            </w:pPr>
+            <w:r>
+              <w:rPr>
+                <w:rFonts w:ascii="Calibri" w:eastAsia="Times New Roman" w:hAnsi="Calibri" w:cs="Calibri"/>
+                <w:color w:val="000000"/>
+                <w:kern w:val="0"/>
+                <w:lang w:eastAsia="en-IN"/>
+                <w14:ligatures w14:val="none"/>
+              </w:rPr>
+              <w:t>Column Template</w:t>
+            </w:r>
+          </w:p>
+        </w:tc>
+      </w:tr>
+      <w:tr>
+        <w:trPr>
+          <w:trHeight w:val="315"/>
+        </w:trPr>
+        <w:tc>
+          <w:tcPr>
+            <w:tcW w:w="7020" w:type="dxa"/>
+            <w:tcBorders>
+              <w:top w:val="nil"/>
+              <w:left w:val="single" w:sz="4" w:space="0" w:color="000000"/>
+              <w:bottom w:val="single" w:sz="4" w:space="0" w:color="000000"/>
+              <w:right w:val="single" w:sz="4" w:space="0" w:color="000000"/>
+            </w:tcBorders>
+            <w:shd w:val="clear" w:color="auto" w:fill="auto"/>
+            <w:hideMark/>
+          </w:tcPr>
+          <w:p>
+            <w:pPr>
+              <w:spacing w:after="0" w:line="240" w:lineRule="auto"/>
+              <w:rPr>
+                <w:rFonts w:ascii="Calibri" w:eastAsia="Times New Roman" w:hAnsi="Calibri" w:cs="Calibri"/>
+                <w:color w:val="000000"/>
+                <w:kern w:val="0"/>
+                <w:lang w:eastAsia="en-IN"/>
+                <w14:ligatures w14:val="none"/>
+              </w:rPr>
+            </w:pPr>
+            <w:r>
+              <w:rPr>
+                <w:rFonts w:ascii="Calibri" w:eastAsia="Times New Roman" w:hAnsi="Calibri" w:cs="Calibri"/>
+                <w:color w:val="000000"/>
+                <w:kern w:val="0"/>
+                <w:lang w:eastAsia="en-IN"/>
+                <w14:ligatures w14:val="none"/>
+              </w:rPr>
+              <w:t>Row Template</w:t>
+            </w:r>
+          </w:p>
+        </w:tc>
+      </w:tr>
+      <w:tr>
+        <w:trPr>
+          <w:trHeight w:val="315"/>
+        </w:trPr>
+        <w:tc>
+          <w:tcPr>
+            <w:tcW w:w="7020" w:type="dxa"/>
+            <w:tcBorders>
+              <w:top w:val="nil"/>
+              <w:left w:val="single" w:sz="4" w:space="0" w:color="000000"/>
+              <w:bottom w:val="single" w:sz="4" w:space="0" w:color="000000"/>
+              <w:right w:val="single" w:sz="4" w:space="0" w:color="000000"/>
+            </w:tcBorders>
+            <w:shd w:val="clear" w:color="auto" w:fill="auto"/>
+            <w:hideMark/>
+          </w:tcPr>
+          <w:p>
+            <w:pPr>
+              <w:spacing w:after="0" w:line="240" w:lineRule="auto"/>
+              <w:rPr>
+                <w:rFonts w:ascii="Calibri" w:eastAsia="Times New Roman" w:hAnsi="Calibri" w:cs="Calibri"/>
+                <w:color w:val="000000"/>
+                <w:kern w:val="0"/>
+                <w:lang w:eastAsia="en-IN"/>
+                <w14:ligatures w14:val="none"/>
+              </w:rPr>
+            </w:pPr>
+            <w:r>
+              <w:rPr>
+                <w:rFonts w:ascii="Calibri" w:eastAsia="Times New Roman" w:hAnsi="Calibri" w:cs="Calibri"/>
+                <w:color w:val="000000"/>
+                <w:kern w:val="0"/>
+                <w:lang w:eastAsia="en-IN"/>
+                <w14:ligatures w14:val="none"/>
+              </w:rPr>
+              <w:t>Cell Customization</w:t>
+            </w:r>
+          </w:p>
+        </w:tc>
+      </w:tr>
+      <w:tr>
+        <w:trPr>
+          <w:trHeight w:val="315"/>
+        </w:trPr>
+        <w:tc>
+          <w:tcPr>
+            <w:tcW w:w="7020" w:type="dxa"/>
+            <w:tcBorders>
+              <w:top w:val="nil"/>
+              <w:left w:val="single" w:sz="4" w:space="0" w:color="000000"/>
+              <w:bottom w:val="single" w:sz="4" w:space="0" w:color="000000"/>
+              <w:right w:val="single" w:sz="4" w:space="0" w:color="000000"/>
+            </w:tcBorders>
+            <w:shd w:val="clear" w:color="auto" w:fill="auto"/>
+            <w:hideMark/>
+          </w:tcPr>
+          <w:p>
+            <w:pPr>
+              <w:spacing w:after="0" w:line="240" w:lineRule="auto"/>
+              <w:rPr>
+                <w:rFonts w:ascii="Calibri" w:eastAsia="Times New Roman" w:hAnsi="Calibri" w:cs="Calibri"/>
+                <w:color w:val="000000"/>
+                <w:kern w:val="0"/>
+                <w:lang w:eastAsia="en-IN"/>
+                <w14:ligatures w14:val="none"/>
+              </w:rPr>
+            </w:pPr>
+            <w:r>
+              <w:rPr>
+                <w:rFonts w:ascii="Calibri" w:eastAsia="Times New Roman" w:hAnsi="Calibri" w:cs="Calibri"/>
+                <w:color w:val="000000"/>
+                <w:kern w:val="0"/>
+                <w:lang w:eastAsia="en-IN"/>
+                <w14:ligatures w14:val="none"/>
+              </w:rPr>
+              <w:t>Toolbar Customization</w:t>
+            </w:r>
+          </w:p>
+        </w:tc>
+      </w:tr>
+    </w:tbl>
+    <w:p>
+      <w:pPr>
+        <w:rPr>
+          <w:color w:val="000000" w:themeColor="text1"/>
+          <w:sz w:val="32"/>
+          <w:szCs w:val="32"/>
+        </w:rPr>
+      </w:pPr>
+    </w:p>
+    <w:p>
+      <w:pPr>
+        <w:rPr>
+          <w:color w:val="000000" w:themeColor="text1"/>
+          <w:sz w:val="40"/>
+          <w:szCs w:val="40"/>
+        </w:rPr>
+      </w:pPr>
+      <w:r>
+        <w:rPr>
+          <w:b/>
+          <w:bCs/>
+          <w:color w:val="000000" w:themeColor="text1"/>
+          <w:sz w:val="40"/>
+          <w:szCs w:val="40"/>
+        </w:rPr>
+        <w:t>Summaries</w:t>
+      </w:r>
+    </w:p>
+    <w:p>
+      <w:pPr>
+        <w:rPr>
+          <w:b/>
+          <w:bCs/>
+          <w:color w:val="000000" w:themeColor="text1"/>
+          <w:sz w:val="32"/>
+          <w:szCs w:val="32"/>
+        </w:rPr>
+      </w:pPr>
+      <w:r>
+        <w:rPr>
+          <w:b/>
+          <w:bCs/>
+          <w:color w:val="000000" w:themeColor="text1"/>
+          <w:sz w:val="32"/>
+          <w:szCs w:val="32"/>
+        </w:rPr>
+        <w:t>Data Summaries:</w:t>
+      </w:r>
+    </w:p>
+    <w:p>
+      <w:pPr>
+        <w:numPr>
+          <w:ilvl w:val="0"/>
+          <w:numId w:val="1"/>
+        </w:numPr>
+        <w:rPr>
+          <w:color w:val="000000" w:themeColor="text1"/>
+          <w:sz w:val="32"/>
+          <w:szCs w:val="32"/>
+        </w:rPr>
+      </w:pPr>
+      <w:r>
+        <w:rPr>
+          <w:color w:val="000000" w:themeColor="text1"/>
+          <w:sz w:val="32"/>
+          <w:szCs w:val="32"/>
+        </w:rPr>
+        <w:t>These are summaries that are calculated directly from the data itself, such as sum, average, count, or other aggregate functions.</w:t>
+      </w:r>
+    </w:p>
+    <w:p>
+      <w:pPr>
+        <w:numPr>
+          <w:ilvl w:val="0"/>
+          <w:numId w:val="1"/>
+        </w:numPr>
+        <w:rPr>
+          <w:color w:val="000000" w:themeColor="text1"/>
+          <w:sz w:val="32"/>
+          <w:szCs w:val="32"/>
+        </w:rPr>
+      </w:pPr>
+      <w:r>
+        <w:rPr>
+          <w:color w:val="000000" w:themeColor="text1"/>
+          <w:sz w:val="32"/>
+          <w:szCs w:val="32"/>
+        </w:rPr>
+        <w:t>Typically used in DataGrid components to display calculated values for columns or rows.</w:t>
+      </w:r>
+    </w:p>
+    <w:p>
+      <w:pPr>
+        <w:rPr>
+          <w:b/>
+          <w:bCs/>
+          <w:color w:val="000000" w:themeColor="text1"/>
+          <w:sz w:val="32"/>
+          <w:szCs w:val="32"/>
+        </w:rPr>
+      </w:pPr>
+      <w:r>
+        <w:rPr>
+          <w:b/>
+          <w:bCs/>
+          <w:color w:val="000000" w:themeColor="text1"/>
+          <w:sz w:val="32"/>
+          <w:szCs w:val="32"/>
+        </w:rPr>
+        <w:t>Group Summaries:</w:t>
+      </w:r>
+    </w:p>
+    <w:p>
+      <w:pPr>
+        <w:numPr>
+          <w:ilvl w:val="0"/>
+          <w:numId w:val="2"/>
+        </w:numPr>
+        <w:rPr>
+          <w:color w:val="000000" w:themeColor="text1"/>
+          <w:sz w:val="32"/>
+          <w:szCs w:val="32"/>
+        </w:rPr>
+      </w:pPr>
+      <w:r>
+        <w:rPr>
+          <w:color w:val="000000" w:themeColor="text1"/>
+          <w:sz w:val="32"/>
+          <w:szCs w:val="32"/>
+        </w:rPr>
+        <w:t>Group summaries are used when data is grouped in the grid (via grouping rows by a specific field).</w:t>
+      </w:r>
+    </w:p>
+    <w:p>
+      <w:pPr>
+        <w:numPr>
+          <w:ilvl w:val="0"/>
+          <w:numId w:val="2"/>
+        </w:numPr>
+        <w:rPr>
+          <w:color w:val="000000" w:themeColor="text1"/>
+          <w:sz w:val="32"/>
+          <w:szCs w:val="32"/>
+        </w:rPr>
+      </w:pPr>
+      <w:r>
+        <w:rPr>
+          <w:color w:val="000000" w:themeColor="text1"/>
+          <w:sz w:val="32"/>
+          <w:szCs w:val="32"/>
+        </w:rPr>
+        <w:t>These summaries provide aggregation values for each group (such as sum, average, etc.) rather than the entire dataset.</w:t>
+      </w:r>
+    </w:p>
+    <w:p>
+      <w:pPr>
+        <w:rPr>
+          <w:b/>
+          <w:bCs/>
+          <w:color w:val="000000" w:themeColor="text1"/>
+          <w:sz w:val="32"/>
+          <w:szCs w:val="32"/>
+        </w:rPr>
+      </w:pPr>
+    </w:p>
+    <w:p>
+      <w:pPr>
+        <w:rPr>
+          <w:b/>
+          <w:bCs/>
+          <w:color w:val="000000" w:themeColor="text1"/>
+          <w:sz w:val="32"/>
+          <w:szCs w:val="32"/>
+        </w:rPr>
+      </w:pPr>
+    </w:p>
+    <w:p>
+      <w:pPr>
+        <w:rPr>
+          <w:b/>
+          <w:bCs/>
+          <w:color w:val="000000" w:themeColor="text1"/>
+          <w:sz w:val="32"/>
+          <w:szCs w:val="32"/>
+        </w:rPr>
+      </w:pPr>
+      <w:r>
+        <w:rPr>
+          <w:b/>
+          <w:bCs/>
+          <w:color w:val="000000" w:themeColor="text1"/>
+          <w:sz w:val="32"/>
+          <w:szCs w:val="32"/>
+        </w:rPr>
+        <w:t>Custom Summaries:</w:t>
+      </w:r>
+    </w:p>
+    <w:p>
+      <w:pPr>
+        <w:numPr>
+          <w:ilvl w:val="0"/>
+          <w:numId w:val="3"/>
+        </w:numPr>
+        <w:rPr>
+          <w:color w:val="000000" w:themeColor="text1"/>
+          <w:sz w:val="32"/>
+          <w:szCs w:val="32"/>
+        </w:rPr>
+      </w:pPr>
+      <w:r>
+        <w:rPr>
+          <w:color w:val="000000" w:themeColor="text1"/>
+          <w:sz w:val="32"/>
+          <w:szCs w:val="32"/>
+        </w:rPr>
+        <w:t>Custom summaries allow you to define your own summary calculation logic.</w:t>
+      </w:r>
+    </w:p>
+    <w:p>
+      <w:pPr>
+        <w:numPr>
+          <w:ilvl w:val="0"/>
+          <w:numId w:val="3"/>
+        </w:numPr>
+        <w:rPr>
+          <w:color w:val="000000" w:themeColor="text1"/>
+          <w:sz w:val="32"/>
+          <w:szCs w:val="32"/>
+        </w:rPr>
+      </w:pPr>
+      <w:r>
+        <w:rPr>
+          <w:color w:val="000000" w:themeColor="text1"/>
+          <w:sz w:val="32"/>
+          <w:szCs w:val="32"/>
+        </w:rPr>
+        <w:t>You can implement a custom function to summarize data, such as applying business-specific rules, formulas, or custom aggregations.</w:t>
+      </w:r>
+    </w:p>
+    <w:p>
+      <w:pPr>
+        <w:rPr>
+          <w:b/>
+          <w:bCs/>
+          <w:color w:val="000000" w:themeColor="text1"/>
+          <w:sz w:val="40"/>
+          <w:szCs w:val="40"/>
+        </w:rPr>
+      </w:pPr>
+      <w:r>
+        <w:rPr>
+          <w:b/>
+          <w:bCs/>
+          <w:color w:val="000000" w:themeColor="text1"/>
+          <w:sz w:val="40"/>
+          <w:szCs w:val="40"/>
+        </w:rPr>
+        <w:t>Master-Detail</w:t>
+      </w:r>
+      <w:r>
+        <w:rPr>
+          <w:b/>
+          <w:bCs/>
+          <w:color w:val="000000" w:themeColor="text1"/>
+          <w:sz w:val="40"/>
+          <w:szCs w:val="40"/>
+        </w:rPr>
+        <w:t>:</w:t>
+      </w:r>
+    </w:p>
+    <w:p>
+      <w:pPr>
+        <w:rPr>
+          <w:color w:val="000000" w:themeColor="text1"/>
+          <w:sz w:val="32"/>
+          <w:szCs w:val="32"/>
+        </w:rPr>
+      </w:pPr>
+      <w:r>
+        <w:rPr>
+          <w:color w:val="000000" w:themeColor="text1"/>
+          <w:sz w:val="32"/>
+          <w:szCs w:val="32"/>
+        </w:rPr>
+        <w:t>a master-detail interface supplies a usual data row with an expandable section that contains the details on this data row. In that case, the data row is called "master row", while the section is called "detail section".</w:t>
+      </w:r>
+    </w:p>
+    <w:p>
+      <w:pPr>
+        <w:rPr>
+          <w:b/>
+          <w:bCs/>
+          <w:color w:val="000000" w:themeColor="text1"/>
+          <w:sz w:val="32"/>
+          <w:szCs w:val="32"/>
+        </w:rPr>
+      </w:pPr>
+      <w:proofErr w:type="spellStart"/>
+      <w:r>
+        <w:rPr>
+          <w:b/>
+          <w:bCs/>
+          <w:color w:val="000000" w:themeColor="text1"/>
+          <w:sz w:val="32"/>
+          <w:szCs w:val="32"/>
+        </w:rPr>
+        <w:t>autoExpandAll</w:t>
+      </w:r>
+      <w:proofErr w:type="spellEnd"/>
+    </w:p>
+    <w:p>
+      <w:pPr>
+        <w:rPr>
+          <w:b/>
+          <w:bCs/>
+          <w:color w:val="000000" w:themeColor="text1"/>
+          <w:sz w:val="32"/>
+          <w:szCs w:val="32"/>
+        </w:rPr>
+      </w:pPr>
+      <w:r>
+        <w:rPr>
+          <w:b/>
+          <w:bCs/>
+          <w:color w:val="000000" w:themeColor="text1"/>
+          <w:sz w:val="32"/>
+          <w:szCs w:val="32"/>
+        </w:rPr>
+        <w:t>enabled</w:t>
+      </w:r>
+    </w:p>
+    <w:p>
+      <w:pPr>
+        <w:rPr>
+          <w:b/>
+          <w:bCs/>
+          <w:color w:val="000000" w:themeColor="text1"/>
+          <w:sz w:val="32"/>
+          <w:szCs w:val="32"/>
+        </w:rPr>
+      </w:pPr>
+      <w:r>
+        <w:rPr>
+          <w:b/>
+          <w:bCs/>
+          <w:color w:val="000000" w:themeColor="text1"/>
+          <w:sz w:val="32"/>
+          <w:szCs w:val="32"/>
+        </w:rPr>
+        <w:t>template</w:t>
+      </w:r>
+    </w:p>
+    <w:p>
+      <w:pPr>
+        <w:rPr>
+          <w:b/>
+          <w:bCs/>
+          <w:color w:val="000000" w:themeColor="text1"/>
+          <w:sz w:val="40"/>
+          <w:szCs w:val="40"/>
+        </w:rPr>
+      </w:pPr>
+      <w:r>
+        <w:rPr>
+          <w:b/>
+          <w:bCs/>
+          <w:color w:val="000000" w:themeColor="text1"/>
+          <w:sz w:val="40"/>
+          <w:szCs w:val="40"/>
+        </w:rPr>
+        <w:t>Export</w:t>
+      </w:r>
+      <w:r>
+        <w:rPr>
+          <w:b/>
+          <w:bCs/>
+          <w:color w:val="000000" w:themeColor="text1"/>
+          <w:sz w:val="40"/>
+          <w:szCs w:val="40"/>
+        </w:rPr>
+        <w:t>:</w:t>
+      </w:r>
+    </w:p>
+    <w:p>
+      <w:pPr>
+        <w:rPr>
+          <w:color w:val="000000" w:themeColor="text1"/>
+          <w:sz w:val="32"/>
+          <w:szCs w:val="32"/>
+        </w:rPr>
+      </w:pPr>
+      <w:r>
+        <w:rPr>
+          <w:color w:val="000000" w:themeColor="text1"/>
+          <w:sz w:val="32"/>
+          <w:szCs w:val="32"/>
+        </w:rPr>
+        <w:t>Configures client-side exporting.</w:t>
+      </w:r>
+    </w:p>
+    <w:p>
+      <w:pPr>
+        <w:rPr>
+          <w:color w:val="000000" w:themeColor="text1"/>
+          <w:sz w:val="32"/>
+          <w:szCs w:val="32"/>
+        </w:rPr>
+      </w:pPr>
+      <w:r>
+        <w:rPr>
+          <w:color w:val="000000" w:themeColor="text1"/>
+          <w:sz w:val="32"/>
+          <w:szCs w:val="32"/>
+        </w:rPr>
+        <w:t>A user can click the Export button to save an Excel file with the exported data. Data types, sort, filter, and group settings are maintained.</w:t>
+      </w:r>
+    </w:p>
+    <w:p>
+      <w:pPr>
+        <w:rPr>
+          <w:color w:val="000000" w:themeColor="text1"/>
+          <w:sz w:val="32"/>
+          <w:szCs w:val="32"/>
+        </w:rPr>
+      </w:pPr>
+      <w:r>
+        <w:rPr>
+          <w:b/>
+          <w:bCs/>
+          <w:color w:val="000000" w:themeColor="text1"/>
+          <w:sz w:val="32"/>
+          <w:szCs w:val="32"/>
+        </w:rPr>
+        <w:t xml:space="preserve">First: </w:t>
+      </w:r>
+      <w:r>
+        <w:rPr>
+          <w:color w:val="000000" w:themeColor="text1"/>
+          <w:sz w:val="32"/>
+          <w:szCs w:val="32"/>
+        </w:rPr>
+        <w:t>Excel  sheet</w:t>
+      </w:r>
+    </w:p>
+    <w:p>
+      <w:pPr>
+        <w:rPr>
+          <w:color w:val="000000" w:themeColor="text1"/>
+          <w:sz w:val="32"/>
+          <w:szCs w:val="32"/>
+        </w:rPr>
+      </w:pPr>
+      <w:r>
+        <w:rPr>
+          <w:b/>
+          <w:bCs/>
+          <w:color w:val="000000" w:themeColor="text1"/>
+          <w:sz w:val="32"/>
+          <w:szCs w:val="32"/>
+        </w:rPr>
+        <w:t xml:space="preserve">Second : </w:t>
+      </w:r>
+      <w:r>
+        <w:rPr>
+          <w:color w:val="000000" w:themeColor="text1"/>
+          <w:sz w:val="32"/>
+          <w:szCs w:val="32"/>
+        </w:rPr>
+        <w:t>pdf</w:t>
+      </w:r>
+    </w:p>
+    <w:p>
+      <w:pPr>
+        <w:rPr>
+          <w:b/>
+          <w:bCs/>
+          <w:color w:val="000000" w:themeColor="text1"/>
+          <w:sz w:val="40"/>
+          <w:szCs w:val="40"/>
+        </w:rPr>
+      </w:pPr>
+    </w:p>
+    <w:p>
+      <w:pPr>
+        <w:rPr>
+          <w:b/>
+          <w:bCs/>
+          <w:color w:val="000000" w:themeColor="text1"/>
+          <w:sz w:val="40"/>
+          <w:szCs w:val="40"/>
+        </w:rPr>
+      </w:pPr>
+    </w:p>
+    <w:p>
+      <w:pPr>
+        <w:rPr>
+          <w:b/>
+          <w:bCs/>
+          <w:color w:val="000000" w:themeColor="text1"/>
+          <w:sz w:val="40"/>
+          <w:szCs w:val="40"/>
+        </w:rPr>
+      </w:pPr>
+      <w:r>
+        <w:rPr>
+          <w:b/>
+          <w:bCs/>
+          <w:color w:val="000000" w:themeColor="text1"/>
+          <w:sz w:val="40"/>
+          <w:szCs w:val="40"/>
+        </w:rPr>
+        <w:lastRenderedPageBreak/>
+        <w:t>Adaptability</w:t>
+      </w:r>
+    </w:p>
+    <w:p>
+      <w:pPr>
+        <w:rPr>
+          <w:color w:val="000000" w:themeColor="text1"/>
+          <w:sz w:val="32"/>
+          <w:szCs w:val="32"/>
+        </w:rPr>
+      </w:pPr>
     </w:p>
     <w:p>
       <w:pPr>
@@ -1928,6 +2938,467 @@
     </w:sectPr>
   </w:body>
 </w:document>
+</file>
+
+<file path=word/numbering.xml><?xml version="1.0" encoding="utf-8"?>
+<w:numbering xmlns:wpc="http://schemas.microsoft.com/office/word/2010/wordprocessingCanvas" xmlns:cx="http://schemas.microsoft.com/office/drawing/2014/chartex" xmlns:cx1="http://schemas.microsoft.com/office/drawing/2015/9/8/chartex" xmlns:cx2="http://schemas.microsoft.com/office/drawing/2015/10/21/chartex" xmlns:cx3="http://schemas.microsoft.com/office/drawing/2016/5/9/chartex" xmlns:cx4="http://schemas.microsoft.com/office/drawing/2016/5/10/chartex" xmlns:cx5="http://schemas.microsoft.com/office/drawing/2016/5/11/chartex" xmlns:cx6="http://schemas.microsoft.com/office/drawing/2016/5/12/chartex" xmlns:cx7="http://schemas.microsoft.com/office/drawing/2016/5/13/chartex" xmlns:cx8="http://schemas.microsoft.com/office/drawing/2016/5/14/chartex" xmlns:mc="http://schemas.openxmlformats.org/markup-compatibility/2006" xmlns:aink="http://schemas.microsoft.com/office/drawing/2016/ink" xmlns:am3d="http://schemas.microsoft.com/office/drawing/2017/model3d" xmlns:o="urn:schemas-microsoft-com:office:office" xmlns:oel="http://schemas.microsoft.com/office/2019/extlst" xmlns:r="http://schemas.openxmlformats.org/officeDocument/2006/relationships" xmlns:m="http://schemas.openxmlformats.org/officeDocument/2006/math" xmlns:v="urn:schemas-microsoft-com:vml" xmlns:wp14="http://schemas.microsoft.com/office/word/2010/wordprocessingDrawing" xmlns:wp="http://schemas.openxmlformats.org/drawingml/2006/wordprocessingDrawing" xmlns:w10="urn:schemas-microsoft-com:office:word" xmlns:w="http://schemas.openxmlformats.org/wordprocessingml/2006/main" xmlns:w14="http://schemas.microsoft.com/office/word/2010/wordml" xmlns:w15="http://schemas.microsoft.com/office/word/2012/wordml" xmlns:w16cex="http://schemas.microsoft.com/office/word/2018/wordml/cex" xmlns:w16cid="http://schemas.microsoft.com/office/word/2016/wordml/cid" xmlns:w16="http://schemas.microsoft.com/office/word/2018/wordml" xmlns:w16du="http://schemas.microsoft.com/office/word/2023/wordml/word16du" xmlns:w16sdtdh="http://schemas.microsoft.com/office/word/2020/wordml/sdtdatahash" xmlns:w16sdtfl="http://schemas.microsoft.com/office/word/2024/wordml/sdtformatlock" xmlns:w16se="http://schemas.microsoft.com/office/word/2015/wordml/symex" xmlns:wpg="http://schemas.microsoft.com/office/word/2010/wordprocessingGroup" xmlns:wpi="http://schemas.microsoft.com/office/word/2010/wordprocessingInk" xmlns:wne="http://schemas.microsoft.com/office/word/2006/wordml" xmlns:wps="http://schemas.microsoft.com/office/word/2010/wordprocessingShape" mc:Ignorable="w14 w15 w16se w16cid w16 w16cex w16sdtdh w16sdtfl w16du wp14">
+  <w:abstractNum w:abstractNumId="0" w15:restartNumberingAfterBreak="0">
+    <w:nsid w:val="03B43E49"/>
+    <w:multiLevelType w:val="multilevel"/>
+    <w:tmpl w:val="606EEADE"/>
+    <w:lvl w:ilvl="0">
+      <w:start w:val="1"/>
+      <w:numFmt w:val="bullet"/>
+      <w:lvlText w:val=""/>
+      <w:lvlJc w:val="left"/>
+      <w:pPr>
+        <w:tabs>
+          <w:tab w:val="num" w:pos="720"/>
+        </w:tabs>
+        <w:ind w:left="720" w:hanging="360"/>
+      </w:pPr>
+      <w:rPr>
+        <w:rFonts w:ascii="Symbol" w:hAnsi="Symbol" w:hint="default"/>
+        <w:sz w:val="20"/>
+      </w:rPr>
+    </w:lvl>
+    <w:lvl w:ilvl="1" w:tentative="1">
+      <w:start w:val="1"/>
+      <w:numFmt w:val="bullet"/>
+      <w:lvlText w:val="o"/>
+      <w:lvlJc w:val="left"/>
+      <w:pPr>
+        <w:tabs>
+          <w:tab w:val="num" w:pos="1440"/>
+        </w:tabs>
+        <w:ind w:left="1440" w:hanging="360"/>
+      </w:pPr>
+      <w:rPr>
+        <w:rFonts w:ascii="Courier New" w:hAnsi="Courier New" w:hint="default"/>
+        <w:sz w:val="20"/>
+      </w:rPr>
+    </w:lvl>
+    <w:lvl w:ilvl="2" w:tentative="1">
+      <w:start w:val="1"/>
+      <w:numFmt w:val="bullet"/>
+      <w:lvlText w:val=""/>
+      <w:lvlJc w:val="left"/>
+      <w:pPr>
+        <w:tabs>
+          <w:tab w:val="num" w:pos="2160"/>
+        </w:tabs>
+        <w:ind w:left="2160" w:hanging="360"/>
+      </w:pPr>
+      <w:rPr>
+        <w:rFonts w:ascii="Wingdings" w:hAnsi="Wingdings" w:hint="default"/>
+        <w:sz w:val="20"/>
+      </w:rPr>
+    </w:lvl>
+    <w:lvl w:ilvl="3" w:tentative="1">
+      <w:start w:val="1"/>
+      <w:numFmt w:val="bullet"/>
+      <w:lvlText w:val=""/>
+      <w:lvlJc w:val="left"/>
+      <w:pPr>
+        <w:tabs>
+          <w:tab w:val="num" w:pos="2880"/>
+        </w:tabs>
+        <w:ind w:left="2880" w:hanging="360"/>
+      </w:pPr>
+      <w:rPr>
+        <w:rFonts w:ascii="Wingdings" w:hAnsi="Wingdings" w:hint="default"/>
+        <w:sz w:val="20"/>
+      </w:rPr>
+    </w:lvl>
+    <w:lvl w:ilvl="4" w:tentative="1">
+      <w:start w:val="1"/>
+      <w:numFmt w:val="bullet"/>
+      <w:lvlText w:val=""/>
+      <w:lvlJc w:val="left"/>
+      <w:pPr>
+        <w:tabs>
+          <w:tab w:val="num" w:pos="3600"/>
+        </w:tabs>
+        <w:ind w:left="3600" w:hanging="360"/>
+      </w:pPr>
+      <w:rPr>
+        <w:rFonts w:ascii="Wingdings" w:hAnsi="Wingdings" w:hint="default"/>
+        <w:sz w:val="20"/>
+      </w:rPr>
+    </w:lvl>
+    <w:lvl w:ilvl="5" w:tentative="1">
+      <w:start w:val="1"/>
+      <w:numFmt w:val="bullet"/>
+      <w:lvlText w:val=""/>
+      <w:lvlJc w:val="left"/>
+      <w:pPr>
+        <w:tabs>
+          <w:tab w:val="num" w:pos="4320"/>
+        </w:tabs>
+        <w:ind w:left="4320" w:hanging="360"/>
+      </w:pPr>
+      <w:rPr>
+        <w:rFonts w:ascii="Wingdings" w:hAnsi="Wingdings" w:hint="default"/>
+        <w:sz w:val="20"/>
+      </w:rPr>
+    </w:lvl>
+    <w:lvl w:ilvl="6" w:tentative="1">
+      <w:start w:val="1"/>
+      <w:numFmt w:val="bullet"/>
+      <w:lvlText w:val=""/>
+      <w:lvlJc w:val="left"/>
+      <w:pPr>
+        <w:tabs>
+          <w:tab w:val="num" w:pos="5040"/>
+        </w:tabs>
+        <w:ind w:left="5040" w:hanging="360"/>
+      </w:pPr>
+      <w:rPr>
+        <w:rFonts w:ascii="Wingdings" w:hAnsi="Wingdings" w:hint="default"/>
+        <w:sz w:val="20"/>
+      </w:rPr>
+    </w:lvl>
+    <w:lvl w:ilvl="7" w:tentative="1">
+      <w:start w:val="1"/>
+      <w:numFmt w:val="bullet"/>
+      <w:lvlText w:val=""/>
+      <w:lvlJc w:val="left"/>
+      <w:pPr>
+        <w:tabs>
+          <w:tab w:val="num" w:pos="5760"/>
+        </w:tabs>
+        <w:ind w:left="5760" w:hanging="360"/>
+      </w:pPr>
+      <w:rPr>
+        <w:rFonts w:ascii="Wingdings" w:hAnsi="Wingdings" w:hint="default"/>
+        <w:sz w:val="20"/>
+      </w:rPr>
+    </w:lvl>
+    <w:lvl w:ilvl="8" w:tentative="1">
+      <w:start w:val="1"/>
+      <w:numFmt w:val="bullet"/>
+      <w:lvlText w:val=""/>
+      <w:lvlJc w:val="left"/>
+      <w:pPr>
+        <w:tabs>
+          <w:tab w:val="num" w:pos="6480"/>
+        </w:tabs>
+        <w:ind w:left="6480" w:hanging="360"/>
+      </w:pPr>
+      <w:rPr>
+        <w:rFonts w:ascii="Wingdings" w:hAnsi="Wingdings" w:hint="default"/>
+        <w:sz w:val="20"/>
+      </w:rPr>
+    </w:lvl>
+  </w:abstractNum>
+  <w:abstractNum w:abstractNumId="1" w15:restartNumberingAfterBreak="0">
+    <w:nsid w:val="46F27D72"/>
+    <w:multiLevelType w:val="multilevel"/>
+    <w:tmpl w:val="C52EEE8C"/>
+    <w:lvl w:ilvl="0">
+      <w:start w:val="1"/>
+      <w:numFmt w:val="bullet"/>
+      <w:lvlText w:val=""/>
+      <w:lvlJc w:val="left"/>
+      <w:pPr>
+        <w:tabs>
+          <w:tab w:val="num" w:pos="720"/>
+        </w:tabs>
+        <w:ind w:left="720" w:hanging="360"/>
+      </w:pPr>
+      <w:rPr>
+        <w:rFonts w:ascii="Symbol" w:hAnsi="Symbol" w:hint="default"/>
+        <w:sz w:val="20"/>
+      </w:rPr>
+    </w:lvl>
+    <w:lvl w:ilvl="1" w:tentative="1">
+      <w:start w:val="1"/>
+      <w:numFmt w:val="bullet"/>
+      <w:lvlText w:val="o"/>
+      <w:lvlJc w:val="left"/>
+      <w:pPr>
+        <w:tabs>
+          <w:tab w:val="num" w:pos="1440"/>
+        </w:tabs>
+        <w:ind w:left="1440" w:hanging="360"/>
+      </w:pPr>
+      <w:rPr>
+        <w:rFonts w:ascii="Courier New" w:hAnsi="Courier New" w:hint="default"/>
+        <w:sz w:val="20"/>
+      </w:rPr>
+    </w:lvl>
+    <w:lvl w:ilvl="2" w:tentative="1">
+      <w:start w:val="1"/>
+      <w:numFmt w:val="bullet"/>
+      <w:lvlText w:val=""/>
+      <w:lvlJc w:val="left"/>
+      <w:pPr>
+        <w:tabs>
+          <w:tab w:val="num" w:pos="2160"/>
+        </w:tabs>
+        <w:ind w:left="2160" w:hanging="360"/>
+      </w:pPr>
+      <w:rPr>
+        <w:rFonts w:ascii="Wingdings" w:hAnsi="Wingdings" w:hint="default"/>
+        <w:sz w:val="20"/>
+      </w:rPr>
+    </w:lvl>
+    <w:lvl w:ilvl="3" w:tentative="1">
+      <w:start w:val="1"/>
+      <w:numFmt w:val="bullet"/>
+      <w:lvlText w:val=""/>
+      <w:lvlJc w:val="left"/>
+      <w:pPr>
+        <w:tabs>
+          <w:tab w:val="num" w:pos="2880"/>
+        </w:tabs>
+        <w:ind w:left="2880" w:hanging="360"/>
+      </w:pPr>
+      <w:rPr>
+        <w:rFonts w:ascii="Wingdings" w:hAnsi="Wingdings" w:hint="default"/>
+        <w:sz w:val="20"/>
+      </w:rPr>
+    </w:lvl>
+    <w:lvl w:ilvl="4" w:tentative="1">
+      <w:start w:val="1"/>
+      <w:numFmt w:val="bullet"/>
+      <w:lvlText w:val=""/>
+      <w:lvlJc w:val="left"/>
+      <w:pPr>
+        <w:tabs>
+          <w:tab w:val="num" w:pos="3600"/>
+        </w:tabs>
+        <w:ind w:left="3600" w:hanging="360"/>
+      </w:pPr>
+      <w:rPr>
+        <w:rFonts w:ascii="Wingdings" w:hAnsi="Wingdings" w:hint="default"/>
+        <w:sz w:val="20"/>
+      </w:rPr>
+    </w:lvl>
+    <w:lvl w:ilvl="5" w:tentative="1">
+      <w:start w:val="1"/>
+      <w:numFmt w:val="bullet"/>
+      <w:lvlText w:val=""/>
+      <w:lvlJc w:val="left"/>
+      <w:pPr>
+        <w:tabs>
+          <w:tab w:val="num" w:pos="4320"/>
+        </w:tabs>
+        <w:ind w:left="4320" w:hanging="360"/>
+      </w:pPr>
+      <w:rPr>
+        <w:rFonts w:ascii="Wingdings" w:hAnsi="Wingdings" w:hint="default"/>
+        <w:sz w:val="20"/>
+      </w:rPr>
+    </w:lvl>
+    <w:lvl w:ilvl="6" w:tentative="1">
+      <w:start w:val="1"/>
+      <w:numFmt w:val="bullet"/>
+      <w:lvlText w:val=""/>
+      <w:lvlJc w:val="left"/>
+      <w:pPr>
+        <w:tabs>
+          <w:tab w:val="num" w:pos="5040"/>
+        </w:tabs>
+        <w:ind w:left="5040" w:hanging="360"/>
+      </w:pPr>
+      <w:rPr>
+        <w:rFonts w:ascii="Wingdings" w:hAnsi="Wingdings" w:hint="default"/>
+        <w:sz w:val="20"/>
+      </w:rPr>
+    </w:lvl>
+    <w:lvl w:ilvl="7" w:tentative="1">
+      <w:start w:val="1"/>
+      <w:numFmt w:val="bullet"/>
+      <w:lvlText w:val=""/>
+      <w:lvlJc w:val="left"/>
+      <w:pPr>
+        <w:tabs>
+          <w:tab w:val="num" w:pos="5760"/>
+        </w:tabs>
+        <w:ind w:left="5760" w:hanging="360"/>
+      </w:pPr>
+      <w:rPr>
+        <w:rFonts w:ascii="Wingdings" w:hAnsi="Wingdings" w:hint="default"/>
+        <w:sz w:val="20"/>
+      </w:rPr>
+    </w:lvl>
+    <w:lvl w:ilvl="8" w:tentative="1">
+      <w:start w:val="1"/>
+      <w:numFmt w:val="bullet"/>
+      <w:lvlText w:val=""/>
+      <w:lvlJc w:val="left"/>
+      <w:pPr>
+        <w:tabs>
+          <w:tab w:val="num" w:pos="6480"/>
+        </w:tabs>
+        <w:ind w:left="6480" w:hanging="360"/>
+      </w:pPr>
+      <w:rPr>
+        <w:rFonts w:ascii="Wingdings" w:hAnsi="Wingdings" w:hint="default"/>
+        <w:sz w:val="20"/>
+      </w:rPr>
+    </w:lvl>
+  </w:abstractNum>
+  <w:abstractNum w:abstractNumId="2" w15:restartNumberingAfterBreak="0">
+    <w:nsid w:val="5056384F"/>
+    <w:multiLevelType w:val="multilevel"/>
+    <w:tmpl w:val="E43087A4"/>
+    <w:lvl w:ilvl="0">
+      <w:start w:val="1"/>
+      <w:numFmt w:val="bullet"/>
+      <w:lvlText w:val=""/>
+      <w:lvlJc w:val="left"/>
+      <w:pPr>
+        <w:tabs>
+          <w:tab w:val="num" w:pos="720"/>
+        </w:tabs>
+        <w:ind w:left="720" w:hanging="360"/>
+      </w:pPr>
+      <w:rPr>
+        <w:rFonts w:ascii="Symbol" w:hAnsi="Symbol" w:hint="default"/>
+        <w:sz w:val="20"/>
+      </w:rPr>
+    </w:lvl>
+    <w:lvl w:ilvl="1" w:tentative="1">
+      <w:start w:val="1"/>
+      <w:numFmt w:val="bullet"/>
+      <w:lvlText w:val="o"/>
+      <w:lvlJc w:val="left"/>
+      <w:pPr>
+        <w:tabs>
+          <w:tab w:val="num" w:pos="1440"/>
+        </w:tabs>
+        <w:ind w:left="1440" w:hanging="360"/>
+      </w:pPr>
+      <w:rPr>
+        <w:rFonts w:ascii="Courier New" w:hAnsi="Courier New" w:hint="default"/>
+        <w:sz w:val="20"/>
+      </w:rPr>
+    </w:lvl>
+    <w:lvl w:ilvl="2" w:tentative="1">
+      <w:start w:val="1"/>
+      <w:numFmt w:val="bullet"/>
+      <w:lvlText w:val=""/>
+      <w:lvlJc w:val="left"/>
+      <w:pPr>
+        <w:tabs>
+          <w:tab w:val="num" w:pos="2160"/>
+        </w:tabs>
+        <w:ind w:left="2160" w:hanging="360"/>
+      </w:pPr>
+      <w:rPr>
+        <w:rFonts w:ascii="Wingdings" w:hAnsi="Wingdings" w:hint="default"/>
+        <w:sz w:val="20"/>
+      </w:rPr>
+    </w:lvl>
+    <w:lvl w:ilvl="3" w:tentative="1">
+      <w:start w:val="1"/>
+      <w:numFmt w:val="bullet"/>
+      <w:lvlText w:val=""/>
+      <w:lvlJc w:val="left"/>
+      <w:pPr>
+        <w:tabs>
+          <w:tab w:val="num" w:pos="2880"/>
+        </w:tabs>
+        <w:ind w:left="2880" w:hanging="360"/>
+      </w:pPr>
+      <w:rPr>
+        <w:rFonts w:ascii="Wingdings" w:hAnsi="Wingdings" w:hint="default"/>
+        <w:sz w:val="20"/>
+      </w:rPr>
+    </w:lvl>
+    <w:lvl w:ilvl="4" w:tentative="1">
+      <w:start w:val="1"/>
+      <w:numFmt w:val="bullet"/>
+      <w:lvlText w:val=""/>
+      <w:lvlJc w:val="left"/>
+      <w:pPr>
+        <w:tabs>
+          <w:tab w:val="num" w:pos="3600"/>
+        </w:tabs>
+        <w:ind w:left="3600" w:hanging="360"/>
+      </w:pPr>
+      <w:rPr>
+        <w:rFonts w:ascii="Wingdings" w:hAnsi="Wingdings" w:hint="default"/>
+        <w:sz w:val="20"/>
+      </w:rPr>
+    </w:lvl>
+    <w:lvl w:ilvl="5" w:tentative="1">
+      <w:start w:val="1"/>
+      <w:numFmt w:val="bullet"/>
+      <w:lvlText w:val=""/>
+      <w:lvlJc w:val="left"/>
+      <w:pPr>
+        <w:tabs>
+          <w:tab w:val="num" w:pos="4320"/>
+        </w:tabs>
+        <w:ind w:left="4320" w:hanging="360"/>
+      </w:pPr>
+      <w:rPr>
+        <w:rFonts w:ascii="Wingdings" w:hAnsi="Wingdings" w:hint="default"/>
+        <w:sz w:val="20"/>
+      </w:rPr>
+    </w:lvl>
+    <w:lvl w:ilvl="6" w:tentative="1">
+      <w:start w:val="1"/>
+      <w:numFmt w:val="bullet"/>
+      <w:lvlText w:val=""/>
+      <w:lvlJc w:val="left"/>
+      <w:pPr>
+        <w:tabs>
+          <w:tab w:val="num" w:pos="5040"/>
+        </w:tabs>
+        <w:ind w:left="5040" w:hanging="360"/>
+      </w:pPr>
+      <w:rPr>
+        <w:rFonts w:ascii="Wingdings" w:hAnsi="Wingdings" w:hint="default"/>
+        <w:sz w:val="20"/>
+      </w:rPr>
+    </w:lvl>
+    <w:lvl w:ilvl="7" w:tentative="1">
+      <w:start w:val="1"/>
+      <w:numFmt w:val="bullet"/>
+      <w:lvlText w:val=""/>
+      <w:lvlJc w:val="left"/>
+      <w:pPr>
+        <w:tabs>
+          <w:tab w:val="num" w:pos="5760"/>
+        </w:tabs>
+        <w:ind w:left="5760" w:hanging="360"/>
+      </w:pPr>
+      <w:rPr>
+        <w:rFonts w:ascii="Wingdings" w:hAnsi="Wingdings" w:hint="default"/>
+        <w:sz w:val="20"/>
+      </w:rPr>
+    </w:lvl>
+    <w:lvl w:ilvl="8" w:tentative="1">
+      <w:start w:val="1"/>
+      <w:numFmt w:val="bullet"/>
+      <w:lvlText w:val=""/>
+      <w:lvlJc w:val="left"/>
+      <w:pPr>
+        <w:tabs>
+          <w:tab w:val="num" w:pos="6480"/>
+        </w:tabs>
+        <w:ind w:left="6480" w:hanging="360"/>
+      </w:pPr>
+      <w:rPr>
+        <w:rFonts w:ascii="Wingdings" w:hAnsi="Wingdings" w:hint="default"/>
+        <w:sz w:val="20"/>
+      </w:rPr>
+    </w:lvl>
+  </w:abstractNum>
+  <w:num w:numId="1" w16cid:durableId="567306223">
+    <w:abstractNumId w:val="2"/>
+  </w:num>
+  <w:num w:numId="2" w16cid:durableId="205289719">
+    <w:abstractNumId w:val="1"/>
+  </w:num>
+  <w:num w:numId="3" w16cid:durableId="1967855552">
+    <w:abstractNumId w:val="0"/>
+  </w:num>
+</w:numbering>
 </file>
 
 <file path=word/styles.xml><?xml version="1.0" encoding="utf-8"?>

</xml_diff>